<commit_message>
Burning changes and added field in office of profit
</commit_message>
<xml_diff>
--- a/phpdocx/template/index_page.docx
+++ b/phpdocx/template/index_page.docx
@@ -653,17 +653,6 @@
               </w:rPr>
               <w:t xml:space="preserve"/>
             </w:r>
-            <w:hyperlink r:id="rId4842558f79d152b0d" w:history="1">
-              <w:r>
-                <w:rPr>
-                  <w:color w:val="0000CC"/>
-                  <w:sz w:val="20"/>
-                  <w:szCs w:val="20"/>
-                  <w:u w:val="single"/>
-                </w:rPr>
-                <w:t xml:space="preserve">CDSL</w:t>
-              </w:r>
-            </w:hyperlink>
             <w:r>
               <w:t xml:space="preserve"/>
             </w:r>
@@ -709,7 +698,7 @@
                 <w:sz w:val="20"/>
                 <w:szCs w:val="20"/>
               </w:rPr>
-              <w:t xml:space="preserve">01</w:t>
+              <w:t xml:space="preserve">30</w:t>
             </w:r>
             <w:r>
               <w:rPr>
@@ -719,7 +708,7 @@
                 <w:szCs w:val="18"/>
                 <w:vertAlign w:val="superscript"/>
               </w:rPr>
-              <w:t xml:space="preserve">st</w:t>
+              <w:t xml:space="preserve">th</w:t>
             </w:r>
             <w:r>
               <w:rPr>
@@ -727,7 +716,7 @@
                 <w:sz w:val="20"/>
                 <w:szCs w:val="20"/>
               </w:rPr>
-              <w:t xml:space="preserve"> June, 2015</w:t>
+              <w:t xml:space="preserve"> November, -0001</w:t>
             </w:r>
             <w:r>
               <w:t xml:space="preserve"> t</w:t>
@@ -752,7 +741,7 @@
                 <w:sz w:val="20"/>
                 <w:szCs w:val="20"/>
               </w:rPr>
-              <w:t xml:space="preserve">17</w:t>
+              <w:t xml:space="preserve">30</w:t>
             </w:r>
             <w:r>
               <w:rPr>
@@ -770,7 +759,7 @@
                 <w:sz w:val="20"/>
                 <w:szCs w:val="20"/>
               </w:rPr>
-              <w:t xml:space="preserve"> June, 2015</w:t>
+              <w:t xml:space="preserve"> November, -0001</w:t>
             </w:r>
             <w:r>
               <w:t xml:space="preserve"/>
@@ -810,7 +799,7 @@
                 <w:sz w:val="20"/>
                 <w:szCs w:val="20"/>
               </w:rPr>
-              <w:t xml:space="preserve">18</w:t>
+              <w:t xml:space="preserve">30</w:t>
             </w:r>
             <w:r>
               <w:rPr>
@@ -828,7 +817,7 @@
                 <w:sz w:val="20"/>
                 <w:szCs w:val="20"/>
               </w:rPr>
-              <w:t xml:space="preserve"> June, 2015</w:t>
+              <w:t xml:space="preserve"> November, -0001</w:t>
             </w:r>
             <w:r>
               <w:t xml:space="preserve"> </w:t>
@@ -838,7 +827,7 @@
                 <w:sz w:val="20"/>
                 <w:lang w:val="en-US"/>
               </w:rPr>
-              <w:t xml:space="preserve">at 10:45 AM</w:t>
+              <w:t xml:space="preserve">at 4:20 PM</w:t>
             </w:r>
           </w:p>
         </w:tc>
@@ -874,7 +863,7 @@
                 <w:sz w:val="20"/>
                 <w:lang w:val="en-GB"/>
               </w:rPr>
-              <w:t xml:space="preserve">Christ University Auditorium, Hosur Road, Bengaluru 560 029</w:t>
+              <w:t xml:space="preserve"/>
             </w:r>
           </w:p>
         </w:tc>
@@ -912,17 +901,15 @@
               </w:rPr>
               <w:t xml:space="preserve"/>
             </w:r>
-            <w:hyperlink r:id="rId3335558f79d157982" w:history="1">
-              <w:r>
-                <w:rPr>
-                  <w:color w:val="0000CC"/>
-                  <w:sz w:val="20"/>
-                  <w:szCs w:val="20"/>
-                  <w:u w:val="single"/>
-                </w:rPr>
-                <w:t xml:space="preserve">Click here</w:t>
-              </w:r>
-            </w:hyperlink>
+            <w:r>
+              <w:rPr>
+                <w:color w:val="0000CC"/>
+                <w:sz w:val="20"/>
+                <w:szCs w:val="20"/>
+                <w:u w:val="single"/>
+              </w:rPr>
+              <w:t xml:space="preserve">Click here</w:t>
+            </w:r>
             <w:r>
               <w:t xml:space="preserve"/>
             </w:r>
@@ -947,17 +934,6 @@
               </w:rPr>
               <w:t xml:space="preserve"/>
             </w:r>
-            <w:hyperlink r:id="rId8293558f79d15c543" w:history="1">
-              <w:r>
-                <w:rPr>
-                  <w:color w:val="0000CC"/>
-                  <w:sz w:val="20"/>
-                  <w:szCs w:val="20"/>
-                  <w:u w:val="single"/>
-                </w:rPr>
-                <w:t xml:space="preserve">FY 2014-15</w:t>
-              </w:r>
-            </w:hyperlink>
             <w:r>
               <w:t xml:space="preserve"/>
             </w:r>
@@ -997,7 +973,7 @@
               </w:rPr>
               <w:t xml:space="preserve"/>
             </w:r>
-            <w:hyperlink r:id="rId6488558f79d160fb2" w:history="1">
+            <w:hyperlink r:id="rId63615590edf3d800d" w:history="1">
               <w:r>
                 <w:rPr>
                   <w:color w:val="0000CC"/>
@@ -3186,9 +3162,9 @@
 
 <file path=word/numbering.xml><?xml version="1.0" encoding="utf-8"?>
 <w:numbering xmlns:wpc="http://schemas.microsoft.com/office/word/2010/wordprocessingCanvas" xmlns:mo="http://schemas.microsoft.com/office/mac/office/2008/main" xmlns:mc="http://schemas.openxmlformats.org/markup-compatibility/2006" xmlns:mv="urn:schemas-microsoft-com:mac:vml" xmlns:o="urn:schemas-microsoft-com:office:office" xmlns:r="http://schemas.openxmlformats.org/officeDocument/2006/relationships" xmlns:m="http://schemas.openxmlformats.org/officeDocument/2006/math" xmlns:v="urn:schemas-microsoft-com:vml" xmlns:wp14="http://schemas.microsoft.com/office/word/2010/wordprocessingDrawing" xmlns:wp="http://schemas.openxmlformats.org/drawingml/2006/wordprocessingDrawing" xmlns:w10="urn:schemas-microsoft-com:office:word" xmlns:w="http://schemas.openxmlformats.org/wordprocessingml/2006/main" xmlns:w14="http://schemas.microsoft.com/office/word/2010/wordml" xmlns:wpg="http://schemas.microsoft.com/office/word/2010/wordprocessingGroup" xmlns:wpi="http://schemas.microsoft.com/office/word/2010/wordprocessingInk" xmlns:wne="http://schemas.microsoft.com/office/word/2006/wordml" xmlns:wps="http://schemas.microsoft.com/office/word/2010/wordprocessingShape" mc:Ignorable="w14 wp14">
-  <w:abstractNum w:abstractNumId="73746950">
+  <w:abstractNum w:abstractNumId="85326049">
     <w:multiLevelType w:val="hybridMultilevel"/>
-    <w:lvl w:ilvl="0" w:tplc="81394570">
+    <w:lvl w:ilvl="0" w:tplc="56095007">
       <w:start w:val="1"/>
       <w:numFmt w:val="decimal"/>
       <w:lvlText w:val="%1."/>
@@ -3197,7 +3173,7 @@
         <w:ind w:left="720" w:hanging="360"/>
       </w:pPr>
     </w:lvl>
-    <w:lvl w:ilvl="1" w:tplc="81394570" w:tentative="1">
+    <w:lvl w:ilvl="1" w:tplc="56095007" w:tentative="1">
       <w:start w:val="1"/>
       <w:numFmt w:val="lowerLetter"/>
       <w:lvlText w:val="%2."/>
@@ -3206,7 +3182,7 @@
         <w:ind w:left="1440" w:hanging="360"/>
       </w:pPr>
     </w:lvl>
-    <w:lvl w:ilvl="2" w:tplc="81394570" w:tentative="1">
+    <w:lvl w:ilvl="2" w:tplc="56095007" w:tentative="1">
       <w:start w:val="1"/>
       <w:numFmt w:val="lowerRoman"/>
       <w:lvlText w:val="%3."/>
@@ -3215,7 +3191,7 @@
         <w:ind w:left="2160" w:hanging="180"/>
       </w:pPr>
     </w:lvl>
-    <w:lvl w:ilvl="3" w:tplc="81394570" w:tentative="1">
+    <w:lvl w:ilvl="3" w:tplc="56095007" w:tentative="1">
       <w:start w:val="1"/>
       <w:numFmt w:val="decimal"/>
       <w:lvlText w:val="%4."/>
@@ -3224,7 +3200,7 @@
         <w:ind w:left="2880" w:hanging="360"/>
       </w:pPr>
     </w:lvl>
-    <w:lvl w:ilvl="4" w:tplc="81394570" w:tentative="1">
+    <w:lvl w:ilvl="4" w:tplc="56095007" w:tentative="1">
       <w:start w:val="1"/>
       <w:numFmt w:val="lowerLetter"/>
       <w:lvlText w:val="%5."/>
@@ -3233,7 +3209,7 @@
         <w:ind w:left="3600" w:hanging="360"/>
       </w:pPr>
     </w:lvl>
-    <w:lvl w:ilvl="5" w:tplc="81394570" w:tentative="1">
+    <w:lvl w:ilvl="5" w:tplc="56095007" w:tentative="1">
       <w:start w:val="1"/>
       <w:numFmt w:val="lowerRoman"/>
       <w:lvlText w:val="%6."/>
@@ -3242,7 +3218,7 @@
         <w:ind w:left="4320" w:hanging="180"/>
       </w:pPr>
     </w:lvl>
-    <w:lvl w:ilvl="6" w:tplc="81394570" w:tentative="1">
+    <w:lvl w:ilvl="6" w:tplc="56095007" w:tentative="1">
       <w:start w:val="1"/>
       <w:numFmt w:val="decimal"/>
       <w:lvlText w:val="%7."/>
@@ -3251,7 +3227,7 @@
         <w:ind w:left="5040" w:hanging="360"/>
       </w:pPr>
     </w:lvl>
-    <w:lvl w:ilvl="7" w:tplc="81394570" w:tentative="1">
+    <w:lvl w:ilvl="7" w:tplc="56095007" w:tentative="1">
       <w:start w:val="1"/>
       <w:numFmt w:val="lowerLetter"/>
       <w:lvlText w:val="%8."/>
@@ -3260,7 +3236,7 @@
         <w:ind w:left="5760" w:hanging="360"/>
       </w:pPr>
     </w:lvl>
-    <w:lvl w:ilvl="8" w:tplc="81394570" w:tentative="1">
+    <w:lvl w:ilvl="8" w:tplc="56095007" w:tentative="1">
       <w:start w:val="1"/>
       <w:numFmt w:val="lowerRoman"/>
       <w:lvlText w:val="%9."/>
@@ -3270,9 +3246,9 @@
       </w:pPr>
     </w:lvl>
   </w:abstractNum>
-  <w:abstractNum w:abstractNumId="73746949">
+  <w:abstractNum w:abstractNumId="85326048">
     <w:multiLevelType w:val="hybridMultilevel"/>
-    <w:lvl w:ilvl="0" w:tplc="52903265">
+    <w:lvl w:ilvl="0" w:tplc="37904248">
       <w:start w:val="1"/>
       <w:numFmt w:val="bullet"/>
       <w:lvlText w:val=""/>
@@ -4125,11 +4101,11 @@
   <w:num w:numId="6">
     <w:abstractNumId w:val="0"/>
   </w:num>
-  <w:num w:numId="73746949">
-    <w:abstractNumId w:val="73746949"/>
+  <w:num w:numId="85326048">
+    <w:abstractNumId w:val="85326048"/>
   </w:num>
-  <w:num w:numId="73746950">
-    <w:abstractNumId w:val="73746950"/>
+  <w:num w:numId="85326049">
+    <w:abstractNumId w:val="85326049"/>
   </w:num>
 </w:numbering>
 </file>

</xml_diff>

<commit_message>
buring changes 0n adoption page
</commit_message>
<xml_diff>
--- a/phpdocx/template/index_page.docx
+++ b/phpdocx/template/index_page.docx
@@ -653,7 +653,7 @@
               </w:rPr>
               <w:t xml:space="preserve"/>
             </w:r>
-            <w:hyperlink r:id="rId227555a796c875da3" w:history="1">
+            <w:hyperlink r:id="rId169755ac8c19ea52d" w:history="1">
               <w:r>
                 <w:rPr>
                   <w:color w:val="0000CC"/>
@@ -984,7 +984,7 @@
               </w:rPr>
               <w:t xml:space="preserve"/>
             </w:r>
-            <w:hyperlink r:id="rId812655a796c88ac72" w:history="1">
+            <w:hyperlink r:id="rId281955ac8c1a10175" w:history="1">
               <w:r>
                 <w:rPr>
                   <w:color w:val="0000CC"/>
@@ -3173,9 +3173,9 @@
 
 <file path=word/numbering.xml><?xml version="1.0" encoding="utf-8"?>
 <w:numbering xmlns:wpc="http://schemas.microsoft.com/office/word/2010/wordprocessingCanvas" xmlns:mo="http://schemas.microsoft.com/office/mac/office/2008/main" xmlns:mc="http://schemas.openxmlformats.org/markup-compatibility/2006" xmlns:mv="urn:schemas-microsoft-com:mac:vml" xmlns:o="urn:schemas-microsoft-com:office:office" xmlns:r="http://schemas.openxmlformats.org/officeDocument/2006/relationships" xmlns:m="http://schemas.openxmlformats.org/officeDocument/2006/math" xmlns:v="urn:schemas-microsoft-com:vml" xmlns:wp14="http://schemas.microsoft.com/office/word/2010/wordprocessingDrawing" xmlns:wp="http://schemas.openxmlformats.org/drawingml/2006/wordprocessingDrawing" xmlns:w10="urn:schemas-microsoft-com:office:word" xmlns:w="http://schemas.openxmlformats.org/wordprocessingml/2006/main" xmlns:w14="http://schemas.microsoft.com/office/word/2010/wordml" xmlns:wpg="http://schemas.microsoft.com/office/word/2010/wordprocessingGroup" xmlns:wpi="http://schemas.microsoft.com/office/word/2010/wordprocessingInk" xmlns:wne="http://schemas.microsoft.com/office/word/2006/wordml" xmlns:wps="http://schemas.microsoft.com/office/word/2010/wordprocessingShape" mc:Ignorable="w14 wp14">
-  <w:abstractNum w:abstractNumId="53738149">
+  <w:abstractNum w:abstractNumId="66033361">
     <w:multiLevelType w:val="hybridMultilevel"/>
-    <w:lvl w:ilvl="0" w:tplc="88034191">
+    <w:lvl w:ilvl="0" w:tplc="34197068">
       <w:start w:val="1"/>
       <w:numFmt w:val="decimal"/>
       <w:lvlText w:val="%1."/>
@@ -3184,7 +3184,7 @@
         <w:ind w:left="720" w:hanging="360"/>
       </w:pPr>
     </w:lvl>
-    <w:lvl w:ilvl="1" w:tplc="88034191" w:tentative="1">
+    <w:lvl w:ilvl="1" w:tplc="34197068" w:tentative="1">
       <w:start w:val="1"/>
       <w:numFmt w:val="lowerLetter"/>
       <w:lvlText w:val="%2."/>
@@ -3193,7 +3193,7 @@
         <w:ind w:left="1440" w:hanging="360"/>
       </w:pPr>
     </w:lvl>
-    <w:lvl w:ilvl="2" w:tplc="88034191" w:tentative="1">
+    <w:lvl w:ilvl="2" w:tplc="34197068" w:tentative="1">
       <w:start w:val="1"/>
       <w:numFmt w:val="lowerRoman"/>
       <w:lvlText w:val="%3."/>
@@ -3202,7 +3202,7 @@
         <w:ind w:left="2160" w:hanging="180"/>
       </w:pPr>
     </w:lvl>
-    <w:lvl w:ilvl="3" w:tplc="88034191" w:tentative="1">
+    <w:lvl w:ilvl="3" w:tplc="34197068" w:tentative="1">
       <w:start w:val="1"/>
       <w:numFmt w:val="decimal"/>
       <w:lvlText w:val="%4."/>
@@ -3211,7 +3211,7 @@
         <w:ind w:left="2880" w:hanging="360"/>
       </w:pPr>
     </w:lvl>
-    <w:lvl w:ilvl="4" w:tplc="88034191" w:tentative="1">
+    <w:lvl w:ilvl="4" w:tplc="34197068" w:tentative="1">
       <w:start w:val="1"/>
       <w:numFmt w:val="lowerLetter"/>
       <w:lvlText w:val="%5."/>
@@ -3220,7 +3220,7 @@
         <w:ind w:left="3600" w:hanging="360"/>
       </w:pPr>
     </w:lvl>
-    <w:lvl w:ilvl="5" w:tplc="88034191" w:tentative="1">
+    <w:lvl w:ilvl="5" w:tplc="34197068" w:tentative="1">
       <w:start w:val="1"/>
       <w:numFmt w:val="lowerRoman"/>
       <w:lvlText w:val="%6."/>
@@ -3229,7 +3229,7 @@
         <w:ind w:left="4320" w:hanging="180"/>
       </w:pPr>
     </w:lvl>
-    <w:lvl w:ilvl="6" w:tplc="88034191" w:tentative="1">
+    <w:lvl w:ilvl="6" w:tplc="34197068" w:tentative="1">
       <w:start w:val="1"/>
       <w:numFmt w:val="decimal"/>
       <w:lvlText w:val="%7."/>
@@ -3238,7 +3238,7 @@
         <w:ind w:left="5040" w:hanging="360"/>
       </w:pPr>
     </w:lvl>
-    <w:lvl w:ilvl="7" w:tplc="88034191" w:tentative="1">
+    <w:lvl w:ilvl="7" w:tplc="34197068" w:tentative="1">
       <w:start w:val="1"/>
       <w:numFmt w:val="lowerLetter"/>
       <w:lvlText w:val="%8."/>
@@ -3247,7 +3247,7 @@
         <w:ind w:left="5760" w:hanging="360"/>
       </w:pPr>
     </w:lvl>
-    <w:lvl w:ilvl="8" w:tplc="88034191" w:tentative="1">
+    <w:lvl w:ilvl="8" w:tplc="34197068" w:tentative="1">
       <w:start w:val="1"/>
       <w:numFmt w:val="lowerRoman"/>
       <w:lvlText w:val="%9."/>
@@ -3257,9 +3257,9 @@
       </w:pPr>
     </w:lvl>
   </w:abstractNum>
-  <w:abstractNum w:abstractNumId="53738148">
+  <w:abstractNum w:abstractNumId="66033360">
     <w:multiLevelType w:val="hybridMultilevel"/>
-    <w:lvl w:ilvl="0" w:tplc="89741045">
+    <w:lvl w:ilvl="0" w:tplc="97016804">
       <w:start w:val="1"/>
       <w:numFmt w:val="bullet"/>
       <w:lvlText w:val=""/>
@@ -4112,11 +4112,11 @@
   <w:num w:numId="6">
     <w:abstractNumId w:val="0"/>
   </w:num>
-  <w:num w:numId="53738148">
-    <w:abstractNumId w:val="53738148"/>
+  <w:num w:numId="66033360">
+    <w:abstractNumId w:val="66033360"/>
   </w:num>
-  <w:num w:numId="53738149">
-    <w:abstractNumId w:val="53738149"/>
+  <w:num w:numId="66033361">
+    <w:abstractNumId w:val="66033361"/>
   </w:num>
 </w:numbering>
 </file>

</xml_diff>

<commit_message>
changes in slot no
</commit_message>
<xml_diff>
--- a/phpdocx/template/index_page.docx
+++ b/phpdocx/template/index_page.docx
@@ -496,7 +496,7 @@
                 <w:sz w:val="20"/>
                 <w:lang w:val="en-US"/>
               </w:rPr>
-              <w:t xml:space="preserve">517146</w:t>
+              <w:t xml:space="preserve">507685</w:t>
             </w:r>
             <w:r>
               <w:rPr>
@@ -524,7 +524,7 @@
                 <w:sz w:val="20"/>
                 <w:lang w:val="en-US"/>
               </w:rPr>
-              <w:t xml:space="preserve">USHAMART</w:t>
+              <w:t xml:space="preserve">WIPRO</w:t>
             </w:r>
             <w:r>
               <w:rPr>
@@ -552,7 +552,7 @@
                 <w:sz w:val="20"/>
                 <w:lang w:val="en-US"/>
               </w:rPr>
-              <w:t xml:space="preserve">ISIN: INE228A01035</w:t>
+              <w:t xml:space="preserve">ISIN: INE075A01022</w:t>
             </w:r>
           </w:p>
         </w:tc>
@@ -588,7 +588,7 @@
                 <w:sz w:val="20"/>
                 <w:lang w:val="en-US"/>
               </w:rPr>
-              <w:t xml:space="preserve">Steel</w:t>
+              <w:t xml:space="preserve">IT - Software</w:t>
             </w:r>
             <w:r>
               <w:rPr>
@@ -653,7 +653,7 @@
               </w:rPr>
               <w:t xml:space="preserve"/>
             </w:r>
-            <w:hyperlink r:id="rId169755ac8c19ea52d" w:history="1">
+            <w:hyperlink r:id="rId221555acd239d66f4" w:history="1">
               <w:r>
                 <w:rPr>
                   <w:color w:val="0000CC"/>
@@ -709,7 +709,7 @@
                 <w:sz w:val="20"/>
                 <w:szCs w:val="20"/>
               </w:rPr>
-              <w:t xml:space="preserve">17</w:t>
+              <w:t xml:space="preserve">20</w:t>
             </w:r>
             <w:r>
               <w:rPr>
@@ -752,7 +752,7 @@
                 <w:sz w:val="20"/>
                 <w:szCs w:val="20"/>
               </w:rPr>
-              <w:t xml:space="preserve">17</w:t>
+              <w:t xml:space="preserve">20</w:t>
             </w:r>
             <w:r>
               <w:rPr>
@@ -810,7 +810,7 @@
                 <w:sz w:val="20"/>
                 <w:szCs w:val="20"/>
               </w:rPr>
-              <w:t xml:space="preserve">17</w:t>
+              <w:t xml:space="preserve">20</w:t>
             </w:r>
             <w:r>
               <w:rPr>
@@ -838,7 +838,7 @@
                 <w:sz w:val="20"/>
                 <w:lang w:val="en-US"/>
               </w:rPr>
-              <w:t xml:space="preserve">at 2:55 PM</w:t>
+              <w:t xml:space="preserve">at 4:20 PM</w:t>
             </w:r>
           </w:p>
         </w:tc>
@@ -984,7 +984,7 @@
               </w:rPr>
               <w:t xml:space="preserve"/>
             </w:r>
-            <w:hyperlink r:id="rId281955ac8c1a10175" w:history="1">
+            <w:hyperlink r:id="rId717655acd239e50f8" w:history="1">
               <w:r>
                 <w:rPr>
                   <w:color w:val="0000CC"/>
@@ -992,7 +992,7 @@
                   <w:szCs w:val="20"/>
                   <w:u w:val="single"/>
                 </w:rPr>
-                <w:t xml:space="preserve">investor_relation@ushamartin.co.in</w:t>
+                <w:t xml:space="preserve">info@wipro.com</w:t>
               </w:r>
             </w:hyperlink>
             <w:r>
@@ -1031,7 +1031,7 @@
                 <w:sz w:val="20"/>
                 <w:lang w:val="en-US"/>
               </w:rPr>
-              <w:t xml:space="preserve">Phone: 91-33-39800300</w:t>
+              <w:t xml:space="preserve">Phone: +91 80 2844 0011</w:t>
             </w:r>
             <w:r>
               <w:rPr>
@@ -1054,7 +1054,7 @@
                 <w:sz w:val="20"/>
                 <w:lang w:val="en-US"/>
               </w:rPr>
-              <w:t xml:space="preserve">Fax: 91-33-39800400</w:t>
+              <w:t xml:space="preserve">Fax: +91 80 2844 0054</w:t>
             </w:r>
           </w:p>
         </w:tc>
@@ -1103,7 +1103,7 @@
                 <w:sz w:val="20"/>
                 <w:lang w:val="en-US"/>
               </w:rPr>
-              <w:t xml:space="preserve">2A Shakespeare Sarani , Kolkata, West Bengal - 700071</w:t>
+              <w:t xml:space="preserve">Doddakannelli Sarjapur Road, Bangalore, Karnataka - 560035</w:t>
             </w:r>
           </w:p>
         </w:tc>
@@ -1557,7 +1557,7 @@
                                 <w:szCs w:val="72"/>
                                 <w:lang w:val="en-US"/>
                               </w:rPr>
-                              <w:t xml:space="preserve">Usha Martin Ltd</w:t>
+                              <w:t xml:space="preserve">Wipro Ltd</w:t>
                             </w:r>
                             <w:r>
                               <w:rPr>
@@ -1634,7 +1634,7 @@
                           <w:szCs w:val="72"/>
                           <w:lang w:val="en-US"/>
                         </w:rPr>
-                        <w:t xml:space="preserve">Usha Martin Ltd</w:t>
+                        <w:t xml:space="preserve">Wipro Ltd</w:t>
                       </w:r>
                       <w:bookmarkStart w:id="1" w:name="_GoBack"/>
                       <w:bookmarkEnd w:id="1"/>
@@ -3173,9 +3173,9 @@
 
 <file path=word/numbering.xml><?xml version="1.0" encoding="utf-8"?>
 <w:numbering xmlns:wpc="http://schemas.microsoft.com/office/word/2010/wordprocessingCanvas" xmlns:mo="http://schemas.microsoft.com/office/mac/office/2008/main" xmlns:mc="http://schemas.openxmlformats.org/markup-compatibility/2006" xmlns:mv="urn:schemas-microsoft-com:mac:vml" xmlns:o="urn:schemas-microsoft-com:office:office" xmlns:r="http://schemas.openxmlformats.org/officeDocument/2006/relationships" xmlns:m="http://schemas.openxmlformats.org/officeDocument/2006/math" xmlns:v="urn:schemas-microsoft-com:vml" xmlns:wp14="http://schemas.microsoft.com/office/word/2010/wordprocessingDrawing" xmlns:wp="http://schemas.openxmlformats.org/drawingml/2006/wordprocessingDrawing" xmlns:w10="urn:schemas-microsoft-com:office:word" xmlns:w="http://schemas.openxmlformats.org/wordprocessingml/2006/main" xmlns:w14="http://schemas.microsoft.com/office/word/2010/wordml" xmlns:wpg="http://schemas.microsoft.com/office/word/2010/wordprocessingGroup" xmlns:wpi="http://schemas.microsoft.com/office/word/2010/wordprocessingInk" xmlns:wne="http://schemas.microsoft.com/office/word/2006/wordml" xmlns:wps="http://schemas.microsoft.com/office/word/2010/wordprocessingShape" mc:Ignorable="w14 wp14">
-  <w:abstractNum w:abstractNumId="66033361">
+  <w:abstractNum w:abstractNumId="21348137">
     <w:multiLevelType w:val="hybridMultilevel"/>
-    <w:lvl w:ilvl="0" w:tplc="34197068">
+    <w:lvl w:ilvl="0" w:tplc="34842904">
       <w:start w:val="1"/>
       <w:numFmt w:val="decimal"/>
       <w:lvlText w:val="%1."/>
@@ -3184,7 +3184,7 @@
         <w:ind w:left="720" w:hanging="360"/>
       </w:pPr>
     </w:lvl>
-    <w:lvl w:ilvl="1" w:tplc="34197068" w:tentative="1">
+    <w:lvl w:ilvl="1" w:tplc="34842904" w:tentative="1">
       <w:start w:val="1"/>
       <w:numFmt w:val="lowerLetter"/>
       <w:lvlText w:val="%2."/>
@@ -3193,7 +3193,7 @@
         <w:ind w:left="1440" w:hanging="360"/>
       </w:pPr>
     </w:lvl>
-    <w:lvl w:ilvl="2" w:tplc="34197068" w:tentative="1">
+    <w:lvl w:ilvl="2" w:tplc="34842904" w:tentative="1">
       <w:start w:val="1"/>
       <w:numFmt w:val="lowerRoman"/>
       <w:lvlText w:val="%3."/>
@@ -3202,7 +3202,7 @@
         <w:ind w:left="2160" w:hanging="180"/>
       </w:pPr>
     </w:lvl>
-    <w:lvl w:ilvl="3" w:tplc="34197068" w:tentative="1">
+    <w:lvl w:ilvl="3" w:tplc="34842904" w:tentative="1">
       <w:start w:val="1"/>
       <w:numFmt w:val="decimal"/>
       <w:lvlText w:val="%4."/>
@@ -3211,7 +3211,7 @@
         <w:ind w:left="2880" w:hanging="360"/>
       </w:pPr>
     </w:lvl>
-    <w:lvl w:ilvl="4" w:tplc="34197068" w:tentative="1">
+    <w:lvl w:ilvl="4" w:tplc="34842904" w:tentative="1">
       <w:start w:val="1"/>
       <w:numFmt w:val="lowerLetter"/>
       <w:lvlText w:val="%5."/>
@@ -3220,7 +3220,7 @@
         <w:ind w:left="3600" w:hanging="360"/>
       </w:pPr>
     </w:lvl>
-    <w:lvl w:ilvl="5" w:tplc="34197068" w:tentative="1">
+    <w:lvl w:ilvl="5" w:tplc="34842904" w:tentative="1">
       <w:start w:val="1"/>
       <w:numFmt w:val="lowerRoman"/>
       <w:lvlText w:val="%6."/>
@@ -3229,7 +3229,7 @@
         <w:ind w:left="4320" w:hanging="180"/>
       </w:pPr>
     </w:lvl>
-    <w:lvl w:ilvl="6" w:tplc="34197068" w:tentative="1">
+    <w:lvl w:ilvl="6" w:tplc="34842904" w:tentative="1">
       <w:start w:val="1"/>
       <w:numFmt w:val="decimal"/>
       <w:lvlText w:val="%7."/>
@@ -3238,7 +3238,7 @@
         <w:ind w:left="5040" w:hanging="360"/>
       </w:pPr>
     </w:lvl>
-    <w:lvl w:ilvl="7" w:tplc="34197068" w:tentative="1">
+    <w:lvl w:ilvl="7" w:tplc="34842904" w:tentative="1">
       <w:start w:val="1"/>
       <w:numFmt w:val="lowerLetter"/>
       <w:lvlText w:val="%8."/>
@@ -3247,7 +3247,7 @@
         <w:ind w:left="5760" w:hanging="360"/>
       </w:pPr>
     </w:lvl>
-    <w:lvl w:ilvl="8" w:tplc="34197068" w:tentative="1">
+    <w:lvl w:ilvl="8" w:tplc="34842904" w:tentative="1">
       <w:start w:val="1"/>
       <w:numFmt w:val="lowerRoman"/>
       <w:lvlText w:val="%9."/>
@@ -3257,9 +3257,9 @@
       </w:pPr>
     </w:lvl>
   </w:abstractNum>
-  <w:abstractNum w:abstractNumId="66033360">
+  <w:abstractNum w:abstractNumId="21348136">
     <w:multiLevelType w:val="hybridMultilevel"/>
-    <w:lvl w:ilvl="0" w:tplc="97016804">
+    <w:lvl w:ilvl="0" w:tplc="90417172">
       <w:start w:val="1"/>
       <w:numFmt w:val="bullet"/>
       <w:lvlText w:val=""/>
@@ -4112,11 +4112,11 @@
   <w:num w:numId="6">
     <w:abstractNumId w:val="0"/>
   </w:num>
-  <w:num w:numId="66033360">
-    <w:abstractNumId w:val="66033360"/>
+  <w:num w:numId="21348136">
+    <w:abstractNumId w:val="21348136"/>
   </w:num>
-  <w:num w:numId="66033361">
-    <w:abstractNumId w:val="66033361"/>
+  <w:num w:numId="21348137">
+    <w:abstractNumId w:val="21348137"/>
   </w:num>
 </w:numbering>
 </file>

</xml_diff>

<commit_message>
fixed company background burning issue
</commit_message>
<xml_diff>
--- a/phpdocx/template/index_page.docx
+++ b/phpdocx/template/index_page.docx
@@ -496,7 +496,7 @@
                 <w:sz w:val="20"/>
                 <w:lang w:val="en-US"/>
               </w:rPr>
-              <w:t xml:space="preserve">507685</w:t>
+              <w:t xml:space="preserve">500114</w:t>
             </w:r>
             <w:r>
               <w:rPr>
@@ -524,7 +524,7 @@
                 <w:sz w:val="20"/>
                 <w:lang w:val="en-US"/>
               </w:rPr>
-              <w:t xml:space="preserve">WIPRO</w:t>
+              <w:t xml:space="preserve">TITAN</w:t>
             </w:r>
             <w:r>
               <w:rPr>
@@ -552,7 +552,7 @@
                 <w:sz w:val="20"/>
                 <w:lang w:val="en-US"/>
               </w:rPr>
-              <w:t xml:space="preserve">ISIN: INE075A01022</w:t>
+              <w:t xml:space="preserve">ISIN: INE280A01028</w:t>
             </w:r>
           </w:p>
         </w:tc>
@@ -588,7 +588,7 @@
                 <w:sz w:val="20"/>
                 <w:lang w:val="en-US"/>
               </w:rPr>
-              <w:t xml:space="preserve">IT - Software</w:t>
+              <w:t xml:space="preserve">Diamond, Gems and Jewellery</w:t>
             </w:r>
             <w:r>
               <w:rPr>
@@ -653,7 +653,7 @@
               </w:rPr>
               <w:t xml:space="preserve"/>
             </w:r>
-            <w:hyperlink r:id="rId221555acd239d66f4" w:history="1">
+            <w:hyperlink r:id="rId209855ae22ba6f2b9" w:history="1">
               <w:r>
                 <w:rPr>
                   <w:color w:val="0000CC"/>
@@ -709,7 +709,7 @@
                 <w:sz w:val="20"/>
                 <w:szCs w:val="20"/>
               </w:rPr>
-              <w:t xml:space="preserve">20</w:t>
+              <w:t xml:space="preserve">21</w:t>
             </w:r>
             <w:r>
               <w:rPr>
@@ -719,7 +719,7 @@
                 <w:szCs w:val="18"/>
                 <w:vertAlign w:val="superscript"/>
               </w:rPr>
-              <w:t xml:space="preserve">th</w:t>
+              <w:t xml:space="preserve">st</w:t>
             </w:r>
             <w:r>
               <w:rPr>
@@ -752,7 +752,7 @@
                 <w:sz w:val="20"/>
                 <w:szCs w:val="20"/>
               </w:rPr>
-              <w:t xml:space="preserve">20</w:t>
+              <w:t xml:space="preserve">21</w:t>
             </w:r>
             <w:r>
               <w:rPr>
@@ -762,7 +762,7 @@
                 <w:szCs w:val="18"/>
                 <w:vertAlign w:val="superscript"/>
               </w:rPr>
-              <w:t xml:space="preserve">th</w:t>
+              <w:t xml:space="preserve">st</w:t>
             </w:r>
             <w:r>
               <w:rPr>
@@ -810,7 +810,7 @@
                 <w:sz w:val="20"/>
                 <w:szCs w:val="20"/>
               </w:rPr>
-              <w:t xml:space="preserve">20</w:t>
+              <w:t xml:space="preserve">21</w:t>
             </w:r>
             <w:r>
               <w:rPr>
@@ -820,7 +820,7 @@
                 <w:szCs w:val="18"/>
                 <w:vertAlign w:val="superscript"/>
               </w:rPr>
-              <w:t xml:space="preserve">th</w:t>
+              <w:t xml:space="preserve">st</w:t>
             </w:r>
             <w:r>
               <w:rPr>
@@ -838,7 +838,7 @@
                 <w:sz w:val="20"/>
                 <w:lang w:val="en-US"/>
               </w:rPr>
-              <w:t xml:space="preserve">at 4:20 PM</w:t>
+              <w:t xml:space="preserve">at 12:10 PM</w:t>
             </w:r>
           </w:p>
         </w:tc>
@@ -874,7 +874,7 @@
                 <w:sz w:val="20"/>
                 <w:lang w:val="en-GB"/>
               </w:rPr>
-              <w:t xml:space="preserve"/>
+              <w:t xml:space="preserve">Meeting Vanue</w:t>
             </w:r>
           </w:p>
         </w:tc>
@@ -912,15 +912,17 @@
               </w:rPr>
               <w:t xml:space="preserve"/>
             </w:r>
-            <w:r>
-              <w:rPr>
-                <w:color w:val="0000CC"/>
-                <w:sz w:val="20"/>
-                <w:szCs w:val="20"/>
-                <w:u w:val="single"/>
-              </w:rPr>
-              <w:t xml:space="preserve">Click here</w:t>
-            </w:r>
+            <w:hyperlink r:id="rId307855ae22ba7459b" w:history="1">
+              <w:r>
+                <w:rPr>
+                  <w:color w:val="0000CC"/>
+                  <w:sz w:val="20"/>
+                  <w:szCs w:val="20"/>
+                  <w:u w:val="single"/>
+                </w:rPr>
+                <w:t xml:space="preserve">Click here</w:t>
+              </w:r>
+            </w:hyperlink>
             <w:r>
               <w:t xml:space="preserve"/>
             </w:r>
@@ -945,6 +947,17 @@
               </w:rPr>
               <w:t xml:space="preserve"/>
             </w:r>
+            <w:hyperlink r:id="rId235655ae22ba798e8" w:history="1">
+              <w:r>
+                <w:rPr>
+                  <w:color w:val="0000CC"/>
+                  <w:sz w:val="20"/>
+                  <w:szCs w:val="20"/>
+                  <w:u w:val="single"/>
+                </w:rPr>
+                <w:t xml:space="preserve">Annual Report</w:t>
+              </w:r>
+            </w:hyperlink>
             <w:r>
               <w:t xml:space="preserve"/>
             </w:r>
@@ -984,7 +997,7 @@
               </w:rPr>
               <w:t xml:space="preserve"/>
             </w:r>
-            <w:hyperlink r:id="rId717655acd239e50f8" w:history="1">
+            <w:hyperlink r:id="rId431155ae22ba7ed4c" w:history="1">
               <w:r>
                 <w:rPr>
                   <w:color w:val="0000CC"/>
@@ -992,7 +1005,7 @@
                   <w:szCs w:val="20"/>
                   <w:u w:val="single"/>
                 </w:rPr>
-                <w:t xml:space="preserve">info@wipro.com</w:t>
+                <w:t xml:space="preserve">investor@titan.co.in/titan@tata.com</w:t>
               </w:r>
             </w:hyperlink>
             <w:r>
@@ -1031,7 +1044,7 @@
                 <w:sz w:val="20"/>
                 <w:lang w:val="en-US"/>
               </w:rPr>
-              <w:t xml:space="preserve">Phone: +91 80 2844 0011</w:t>
+              <w:t xml:space="preserve">Phone: +91 43 4466 4199</w:t>
             </w:r>
             <w:r>
               <w:rPr>
@@ -1054,7 +1067,7 @@
                 <w:sz w:val="20"/>
                 <w:lang w:val="en-US"/>
               </w:rPr>
-              <w:t xml:space="preserve">Fax: +91 80 2844 0054</w:t>
+              <w:t xml:space="preserve">Fax: +91 43 4427 6037</w:t>
             </w:r>
           </w:p>
         </w:tc>
@@ -1103,7 +1116,7 @@
                 <w:sz w:val="20"/>
                 <w:lang w:val="en-US"/>
               </w:rPr>
-              <w:t xml:space="preserve">Doddakannelli Sarjapur Road, Bangalore, Karnataka - 560035</w:t>
+              <w:t xml:space="preserve">3 SIPCOT Industrial Complex , Hosur, Tamil Nadu - 635126</w:t>
             </w:r>
           </w:p>
         </w:tc>
@@ -1557,7 +1570,7 @@
                                 <w:szCs w:val="72"/>
                                 <w:lang w:val="en-US"/>
                               </w:rPr>
-                              <w:t xml:space="preserve">Wipro Ltd</w:t>
+                              <w:t xml:space="preserve">Titan Company Ltd</w:t>
                             </w:r>
                             <w:r>
                               <w:rPr>
@@ -1634,7 +1647,7 @@
                           <w:szCs w:val="72"/>
                           <w:lang w:val="en-US"/>
                         </w:rPr>
-                        <w:t xml:space="preserve">Wipro Ltd</w:t>
+                        <w:t xml:space="preserve">Titan Company Ltd</w:t>
                       </w:r>
                       <w:bookmarkStart w:id="1" w:name="_GoBack"/>
                       <w:bookmarkEnd w:id="1"/>
@@ -3173,9 +3186,9 @@
 
 <file path=word/numbering.xml><?xml version="1.0" encoding="utf-8"?>
 <w:numbering xmlns:wpc="http://schemas.microsoft.com/office/word/2010/wordprocessingCanvas" xmlns:mo="http://schemas.microsoft.com/office/mac/office/2008/main" xmlns:mc="http://schemas.openxmlformats.org/markup-compatibility/2006" xmlns:mv="urn:schemas-microsoft-com:mac:vml" xmlns:o="urn:schemas-microsoft-com:office:office" xmlns:r="http://schemas.openxmlformats.org/officeDocument/2006/relationships" xmlns:m="http://schemas.openxmlformats.org/officeDocument/2006/math" xmlns:v="urn:schemas-microsoft-com:vml" xmlns:wp14="http://schemas.microsoft.com/office/word/2010/wordprocessingDrawing" xmlns:wp="http://schemas.openxmlformats.org/drawingml/2006/wordprocessingDrawing" xmlns:w10="urn:schemas-microsoft-com:office:word" xmlns:w="http://schemas.openxmlformats.org/wordprocessingml/2006/main" xmlns:w14="http://schemas.microsoft.com/office/word/2010/wordml" xmlns:wpg="http://schemas.microsoft.com/office/word/2010/wordprocessingGroup" xmlns:wpi="http://schemas.microsoft.com/office/word/2010/wordprocessingInk" xmlns:wne="http://schemas.microsoft.com/office/word/2006/wordml" xmlns:wps="http://schemas.microsoft.com/office/word/2010/wordprocessingShape" mc:Ignorable="w14 wp14">
-  <w:abstractNum w:abstractNumId="21348137">
+  <w:abstractNum w:abstractNumId="43472436">
     <w:multiLevelType w:val="hybridMultilevel"/>
-    <w:lvl w:ilvl="0" w:tplc="34842904">
+    <w:lvl w:ilvl="0" w:tplc="87101976">
       <w:start w:val="1"/>
       <w:numFmt w:val="decimal"/>
       <w:lvlText w:val="%1."/>
@@ -3184,7 +3197,7 @@
         <w:ind w:left="720" w:hanging="360"/>
       </w:pPr>
     </w:lvl>
-    <w:lvl w:ilvl="1" w:tplc="34842904" w:tentative="1">
+    <w:lvl w:ilvl="1" w:tplc="87101976" w:tentative="1">
       <w:start w:val="1"/>
       <w:numFmt w:val="lowerLetter"/>
       <w:lvlText w:val="%2."/>
@@ -3193,7 +3206,7 @@
         <w:ind w:left="1440" w:hanging="360"/>
       </w:pPr>
     </w:lvl>
-    <w:lvl w:ilvl="2" w:tplc="34842904" w:tentative="1">
+    <w:lvl w:ilvl="2" w:tplc="87101976" w:tentative="1">
       <w:start w:val="1"/>
       <w:numFmt w:val="lowerRoman"/>
       <w:lvlText w:val="%3."/>
@@ -3202,7 +3215,7 @@
         <w:ind w:left="2160" w:hanging="180"/>
       </w:pPr>
     </w:lvl>
-    <w:lvl w:ilvl="3" w:tplc="34842904" w:tentative="1">
+    <w:lvl w:ilvl="3" w:tplc="87101976" w:tentative="1">
       <w:start w:val="1"/>
       <w:numFmt w:val="decimal"/>
       <w:lvlText w:val="%4."/>
@@ -3211,7 +3224,7 @@
         <w:ind w:left="2880" w:hanging="360"/>
       </w:pPr>
     </w:lvl>
-    <w:lvl w:ilvl="4" w:tplc="34842904" w:tentative="1">
+    <w:lvl w:ilvl="4" w:tplc="87101976" w:tentative="1">
       <w:start w:val="1"/>
       <w:numFmt w:val="lowerLetter"/>
       <w:lvlText w:val="%5."/>
@@ -3220,7 +3233,7 @@
         <w:ind w:left="3600" w:hanging="360"/>
       </w:pPr>
     </w:lvl>
-    <w:lvl w:ilvl="5" w:tplc="34842904" w:tentative="1">
+    <w:lvl w:ilvl="5" w:tplc="87101976" w:tentative="1">
       <w:start w:val="1"/>
       <w:numFmt w:val="lowerRoman"/>
       <w:lvlText w:val="%6."/>
@@ -3229,7 +3242,7 @@
         <w:ind w:left="4320" w:hanging="180"/>
       </w:pPr>
     </w:lvl>
-    <w:lvl w:ilvl="6" w:tplc="34842904" w:tentative="1">
+    <w:lvl w:ilvl="6" w:tplc="87101976" w:tentative="1">
       <w:start w:val="1"/>
       <w:numFmt w:val="decimal"/>
       <w:lvlText w:val="%7."/>
@@ -3238,7 +3251,7 @@
         <w:ind w:left="5040" w:hanging="360"/>
       </w:pPr>
     </w:lvl>
-    <w:lvl w:ilvl="7" w:tplc="34842904" w:tentative="1">
+    <w:lvl w:ilvl="7" w:tplc="87101976" w:tentative="1">
       <w:start w:val="1"/>
       <w:numFmt w:val="lowerLetter"/>
       <w:lvlText w:val="%8."/>
@@ -3247,7 +3260,7 @@
         <w:ind w:left="5760" w:hanging="360"/>
       </w:pPr>
     </w:lvl>
-    <w:lvl w:ilvl="8" w:tplc="34842904" w:tentative="1">
+    <w:lvl w:ilvl="8" w:tplc="87101976" w:tentative="1">
       <w:start w:val="1"/>
       <w:numFmt w:val="lowerRoman"/>
       <w:lvlText w:val="%9."/>
@@ -3257,9 +3270,9 @@
       </w:pPr>
     </w:lvl>
   </w:abstractNum>
-  <w:abstractNum w:abstractNumId="21348136">
+  <w:abstractNum w:abstractNumId="43472435">
     <w:multiLevelType w:val="hybridMultilevel"/>
-    <w:lvl w:ilvl="0" w:tplc="90417172">
+    <w:lvl w:ilvl="0" w:tplc="14556139">
       <w:start w:val="1"/>
       <w:numFmt w:val="bullet"/>
       <w:lvlText w:val=""/>
@@ -4112,11 +4125,11 @@
   <w:num w:numId="6">
     <w:abstractNumId w:val="0"/>
   </w:num>
-  <w:num w:numId="21348136">
-    <w:abstractNumId w:val="21348136"/>
+  <w:num w:numId="43472435">
+    <w:abstractNumId w:val="43472435"/>
   </w:num>
-  <w:num w:numId="21348137">
-    <w:abstractNumId w:val="21348137"/>
+  <w:num w:numId="43472436">
+    <w:abstractNumId w:val="43472436"/>
   </w:num>
 </w:numbering>
 </file>

</xml_diff>

<commit_message>
fixed excel burning issues
</commit_message>
<xml_diff>
--- a/phpdocx/template/index_page.docx
+++ b/phpdocx/template/index_page.docx
@@ -653,7 +653,7 @@
               </w:rPr>
               <w:t xml:space="preserve"/>
             </w:r>
-            <w:hyperlink r:id="rId209855ae22ba6f2b9" w:history="1">
+            <w:hyperlink r:id="rId552455af296572570" w:history="1">
               <w:r>
                 <w:rPr>
                   <w:color w:val="0000CC"/>
@@ -912,7 +912,7 @@
               </w:rPr>
               <w:t xml:space="preserve"/>
             </w:r>
-            <w:hyperlink r:id="rId307855ae22ba7459b" w:history="1">
+            <w:hyperlink r:id="rId318755af2965778a3" w:history="1">
               <w:r>
                 <w:rPr>
                   <w:color w:val="0000CC"/>
@@ -947,7 +947,7 @@
               </w:rPr>
               <w:t xml:space="preserve"/>
             </w:r>
-            <w:hyperlink r:id="rId235655ae22ba798e8" w:history="1">
+            <w:hyperlink r:id="rId581355af29657dc78" w:history="1">
               <w:r>
                 <w:rPr>
                   <w:color w:val="0000CC"/>
@@ -997,7 +997,7 @@
               </w:rPr>
               <w:t xml:space="preserve"/>
             </w:r>
-            <w:hyperlink r:id="rId431155ae22ba7ed4c" w:history="1">
+            <w:hyperlink r:id="rId473155af2965855b4" w:history="1">
               <w:r>
                 <w:rPr>
                   <w:color w:val="0000CC"/>
@@ -3186,9 +3186,9 @@
 
 <file path=word/numbering.xml><?xml version="1.0" encoding="utf-8"?>
 <w:numbering xmlns:wpc="http://schemas.microsoft.com/office/word/2010/wordprocessingCanvas" xmlns:mo="http://schemas.microsoft.com/office/mac/office/2008/main" xmlns:mc="http://schemas.openxmlformats.org/markup-compatibility/2006" xmlns:mv="urn:schemas-microsoft-com:mac:vml" xmlns:o="urn:schemas-microsoft-com:office:office" xmlns:r="http://schemas.openxmlformats.org/officeDocument/2006/relationships" xmlns:m="http://schemas.openxmlformats.org/officeDocument/2006/math" xmlns:v="urn:schemas-microsoft-com:vml" xmlns:wp14="http://schemas.microsoft.com/office/word/2010/wordprocessingDrawing" xmlns:wp="http://schemas.openxmlformats.org/drawingml/2006/wordprocessingDrawing" xmlns:w10="urn:schemas-microsoft-com:office:word" xmlns:w="http://schemas.openxmlformats.org/wordprocessingml/2006/main" xmlns:w14="http://schemas.microsoft.com/office/word/2010/wordml" xmlns:wpg="http://schemas.microsoft.com/office/word/2010/wordprocessingGroup" xmlns:wpi="http://schemas.microsoft.com/office/word/2010/wordprocessingInk" xmlns:wne="http://schemas.microsoft.com/office/word/2006/wordml" xmlns:wps="http://schemas.microsoft.com/office/word/2010/wordprocessingShape" mc:Ignorable="w14 wp14">
-  <w:abstractNum w:abstractNumId="43472436">
+  <w:abstractNum w:abstractNumId="91054926">
     <w:multiLevelType w:val="hybridMultilevel"/>
-    <w:lvl w:ilvl="0" w:tplc="87101976">
+    <w:lvl w:ilvl="0" w:tplc="12069638">
       <w:start w:val="1"/>
       <w:numFmt w:val="decimal"/>
       <w:lvlText w:val="%1."/>
@@ -3197,7 +3197,7 @@
         <w:ind w:left="720" w:hanging="360"/>
       </w:pPr>
     </w:lvl>
-    <w:lvl w:ilvl="1" w:tplc="87101976" w:tentative="1">
+    <w:lvl w:ilvl="1" w:tplc="12069638" w:tentative="1">
       <w:start w:val="1"/>
       <w:numFmt w:val="lowerLetter"/>
       <w:lvlText w:val="%2."/>
@@ -3206,7 +3206,7 @@
         <w:ind w:left="1440" w:hanging="360"/>
       </w:pPr>
     </w:lvl>
-    <w:lvl w:ilvl="2" w:tplc="87101976" w:tentative="1">
+    <w:lvl w:ilvl="2" w:tplc="12069638" w:tentative="1">
       <w:start w:val="1"/>
       <w:numFmt w:val="lowerRoman"/>
       <w:lvlText w:val="%3."/>
@@ -3215,7 +3215,7 @@
         <w:ind w:left="2160" w:hanging="180"/>
       </w:pPr>
     </w:lvl>
-    <w:lvl w:ilvl="3" w:tplc="87101976" w:tentative="1">
+    <w:lvl w:ilvl="3" w:tplc="12069638" w:tentative="1">
       <w:start w:val="1"/>
       <w:numFmt w:val="decimal"/>
       <w:lvlText w:val="%4."/>
@@ -3224,7 +3224,7 @@
         <w:ind w:left="2880" w:hanging="360"/>
       </w:pPr>
     </w:lvl>
-    <w:lvl w:ilvl="4" w:tplc="87101976" w:tentative="1">
+    <w:lvl w:ilvl="4" w:tplc="12069638" w:tentative="1">
       <w:start w:val="1"/>
       <w:numFmt w:val="lowerLetter"/>
       <w:lvlText w:val="%5."/>
@@ -3233,7 +3233,7 @@
         <w:ind w:left="3600" w:hanging="360"/>
       </w:pPr>
     </w:lvl>
-    <w:lvl w:ilvl="5" w:tplc="87101976" w:tentative="1">
+    <w:lvl w:ilvl="5" w:tplc="12069638" w:tentative="1">
       <w:start w:val="1"/>
       <w:numFmt w:val="lowerRoman"/>
       <w:lvlText w:val="%6."/>
@@ -3242,7 +3242,7 @@
         <w:ind w:left="4320" w:hanging="180"/>
       </w:pPr>
     </w:lvl>
-    <w:lvl w:ilvl="6" w:tplc="87101976" w:tentative="1">
+    <w:lvl w:ilvl="6" w:tplc="12069638" w:tentative="1">
       <w:start w:val="1"/>
       <w:numFmt w:val="decimal"/>
       <w:lvlText w:val="%7."/>
@@ -3251,7 +3251,7 @@
         <w:ind w:left="5040" w:hanging="360"/>
       </w:pPr>
     </w:lvl>
-    <w:lvl w:ilvl="7" w:tplc="87101976" w:tentative="1">
+    <w:lvl w:ilvl="7" w:tplc="12069638" w:tentative="1">
       <w:start w:val="1"/>
       <w:numFmt w:val="lowerLetter"/>
       <w:lvlText w:val="%8."/>
@@ -3260,7 +3260,7 @@
         <w:ind w:left="5760" w:hanging="360"/>
       </w:pPr>
     </w:lvl>
-    <w:lvl w:ilvl="8" w:tplc="87101976" w:tentative="1">
+    <w:lvl w:ilvl="8" w:tplc="12069638" w:tentative="1">
       <w:start w:val="1"/>
       <w:numFmt w:val="lowerRoman"/>
       <w:lvlText w:val="%9."/>
@@ -3270,9 +3270,9 @@
       </w:pPr>
     </w:lvl>
   </w:abstractNum>
-  <w:abstractNum w:abstractNumId="43472435">
+  <w:abstractNum w:abstractNumId="91054925">
     <w:multiLevelType w:val="hybridMultilevel"/>
-    <w:lvl w:ilvl="0" w:tplc="14556139">
+    <w:lvl w:ilvl="0" w:tplc="25578097">
       <w:start w:val="1"/>
       <w:numFmt w:val="bullet"/>
       <w:lvlText w:val=""/>
@@ -4125,11 +4125,11 @@
   <w:num w:numId="6">
     <w:abstractNumId w:val="0"/>
   </w:num>
-  <w:num w:numId="43472435">
-    <w:abstractNumId w:val="43472435"/>
+  <w:num w:numId="91054925">
+    <w:abstractNumId w:val="91054925"/>
   </w:num>
-  <w:num w:numId="43472436">
-    <w:abstractNumId w:val="43472436"/>
+  <w:num w:numId="91054926">
+    <w:abstractNumId w:val="91054926"/>
   </w:num>
 </w:numbering>
 </file>

</xml_diff>

<commit_message>
appointment of auditors page fix company name
</commit_message>
<xml_diff>
--- a/phpdocx/template/index_page.docx
+++ b/phpdocx/template/index_page.docx
@@ -496,7 +496,7 @@
                 <w:sz w:val="20"/>
                 <w:lang w:val="en-US"/>
               </w:rPr>
-              <w:t xml:space="preserve">500114</w:t>
+              <w:t xml:space="preserve">500825</w:t>
             </w:r>
             <w:r>
               <w:rPr>
@@ -524,7 +524,7 @@
                 <w:sz w:val="20"/>
                 <w:lang w:val="en-US"/>
               </w:rPr>
-              <w:t xml:space="preserve">TITAN</w:t>
+              <w:t xml:space="preserve">BRITANNIA</w:t>
             </w:r>
             <w:r>
               <w:rPr>
@@ -552,7 +552,7 @@
                 <w:sz w:val="20"/>
                 <w:lang w:val="en-US"/>
               </w:rPr>
-              <w:t xml:space="preserve">ISIN: INE280A01028</w:t>
+              <w:t xml:space="preserve">ISIN: INE216A01022</w:t>
             </w:r>
           </w:p>
         </w:tc>
@@ -588,7 +588,7 @@
                 <w:sz w:val="20"/>
                 <w:lang w:val="en-US"/>
               </w:rPr>
-              <w:t xml:space="preserve">Diamond, Gems and Jewellery</w:t>
+              <w:t xml:space="preserve">FMCG</w:t>
             </w:r>
             <w:r>
               <w:rPr>
@@ -653,7 +653,7 @@
               </w:rPr>
               <w:t xml:space="preserve"/>
             </w:r>
-            <w:hyperlink r:id="rId209855ae22ba6f2b9" w:history="1">
+            <w:hyperlink r:id="rId593455af44a2de421" w:history="1">
               <w:r>
                 <w:rPr>
                   <w:color w:val="0000CC"/>
@@ -709,7 +709,7 @@
                 <w:sz w:val="20"/>
                 <w:szCs w:val="20"/>
               </w:rPr>
-              <w:t xml:space="preserve">21</w:t>
+              <w:t xml:space="preserve">22</w:t>
             </w:r>
             <w:r>
               <w:rPr>
@@ -719,7 +719,7 @@
                 <w:szCs w:val="18"/>
                 <w:vertAlign w:val="superscript"/>
               </w:rPr>
-              <w:t xml:space="preserve">st</w:t>
+              <w:t xml:space="preserve">nd</w:t>
             </w:r>
             <w:r>
               <w:rPr>
@@ -752,7 +752,7 @@
                 <w:sz w:val="20"/>
                 <w:szCs w:val="20"/>
               </w:rPr>
-              <w:t xml:space="preserve">21</w:t>
+              <w:t xml:space="preserve">22</w:t>
             </w:r>
             <w:r>
               <w:rPr>
@@ -762,7 +762,7 @@
                 <w:szCs w:val="18"/>
                 <w:vertAlign w:val="superscript"/>
               </w:rPr>
-              <w:t xml:space="preserve">st</w:t>
+              <w:t xml:space="preserve">nd</w:t>
             </w:r>
             <w:r>
               <w:rPr>
@@ -810,7 +810,7 @@
                 <w:sz w:val="20"/>
                 <w:szCs w:val="20"/>
               </w:rPr>
-              <w:t xml:space="preserve">21</w:t>
+              <w:t xml:space="preserve">22</w:t>
             </w:r>
             <w:r>
               <w:rPr>
@@ -820,7 +820,7 @@
                 <w:szCs w:val="18"/>
                 <w:vertAlign w:val="superscript"/>
               </w:rPr>
-              <w:t xml:space="preserve">st</w:t>
+              <w:t xml:space="preserve">nd</w:t>
             </w:r>
             <w:r>
               <w:rPr>
@@ -838,7 +838,7 @@
                 <w:sz w:val="20"/>
                 <w:lang w:val="en-US"/>
               </w:rPr>
-              <w:t xml:space="preserve">at 12:10 PM</w:t>
+              <w:t xml:space="preserve">at 10:55 AM</w:t>
             </w:r>
           </w:p>
         </w:tc>
@@ -874,7 +874,7 @@
                 <w:sz w:val="20"/>
                 <w:lang w:val="en-GB"/>
               </w:rPr>
-              <w:t xml:space="preserve">Meeting Vanue</w:t>
+              <w:t xml:space="preserve"/>
             </w:r>
           </w:p>
         </w:tc>
@@ -912,17 +912,15 @@
               </w:rPr>
               <w:t xml:space="preserve"/>
             </w:r>
-            <w:hyperlink r:id="rId307855ae22ba7459b" w:history="1">
-              <w:r>
-                <w:rPr>
-                  <w:color w:val="0000CC"/>
-                  <w:sz w:val="20"/>
-                  <w:szCs w:val="20"/>
-                  <w:u w:val="single"/>
-                </w:rPr>
-                <w:t xml:space="preserve">Click here</w:t>
-              </w:r>
-            </w:hyperlink>
+            <w:r>
+              <w:rPr>
+                <w:color w:val="0000CC"/>
+                <w:sz w:val="20"/>
+                <w:szCs w:val="20"/>
+                <w:u w:val="single"/>
+              </w:rPr>
+              <w:t xml:space="preserve">Click here</w:t>
+            </w:r>
             <w:r>
               <w:t xml:space="preserve"/>
             </w:r>
@@ -947,17 +945,6 @@
               </w:rPr>
               <w:t xml:space="preserve"/>
             </w:r>
-            <w:hyperlink r:id="rId235655ae22ba798e8" w:history="1">
-              <w:r>
-                <w:rPr>
-                  <w:color w:val="0000CC"/>
-                  <w:sz w:val="20"/>
-                  <w:szCs w:val="20"/>
-                  <w:u w:val="single"/>
-                </w:rPr>
-                <w:t xml:space="preserve">Annual Report</w:t>
-              </w:r>
-            </w:hyperlink>
             <w:r>
               <w:t xml:space="preserve"/>
             </w:r>
@@ -997,7 +984,7 @@
               </w:rPr>
               <w:t xml:space="preserve"/>
             </w:r>
-            <w:hyperlink r:id="rId431155ae22ba7ed4c" w:history="1">
+            <w:hyperlink r:id="rId263255af44a2ed148" w:history="1">
               <w:r>
                 <w:rPr>
                   <w:color w:val="0000CC"/>
@@ -1005,7 +992,7 @@
                   <w:szCs w:val="20"/>
                   <w:u w:val="single"/>
                 </w:rPr>
-                <w:t xml:space="preserve">investor@titan.co.in/titan@tata.com</w:t>
+                <w:t xml:space="preserve">investorrelations@britindia.com</w:t>
               </w:r>
             </w:hyperlink>
             <w:r>
@@ -1044,7 +1031,7 @@
                 <w:sz w:val="20"/>
                 <w:lang w:val="en-US"/>
               </w:rPr>
-              <w:t xml:space="preserve">Phone: +91 43 4466 4199</w:t>
+              <w:t xml:space="preserve">Phone: +91 033 2287 2439/2057/ +91 80 3940 0080</w:t>
             </w:r>
             <w:r>
               <w:rPr>
@@ -1067,7 +1054,7 @@
                 <w:sz w:val="20"/>
                 <w:lang w:val="en-US"/>
               </w:rPr>
-              <w:t xml:space="preserve">Fax: +91 43 4427 6037</w:t>
+              <w:t xml:space="preserve">Fax: +91 80 2526 3265/2526 6063</w:t>
             </w:r>
           </w:p>
         </w:tc>
@@ -1116,7 +1103,7 @@
                 <w:sz w:val="20"/>
                 <w:lang w:val="en-US"/>
               </w:rPr>
-              <w:t xml:space="preserve">3 SIPCOT Industrial Complex , Hosur, Tamil Nadu - 635126</w:t>
+              <w:t xml:space="preserve">5/1/A Hungerford Street , Kolkata, West Bengal - 700 017</w:t>
             </w:r>
           </w:p>
         </w:tc>
@@ -1570,7 +1557,7 @@
                                 <w:szCs w:val="72"/>
                                 <w:lang w:val="en-US"/>
                               </w:rPr>
-                              <w:t xml:space="preserve">Titan Company Ltd</w:t>
+                              <w:t xml:space="preserve">Britannia Industries Ltd</w:t>
                             </w:r>
                             <w:r>
                               <w:rPr>
@@ -1647,7 +1634,7 @@
                           <w:szCs w:val="72"/>
                           <w:lang w:val="en-US"/>
                         </w:rPr>
-                        <w:t xml:space="preserve">Titan Company Ltd</w:t>
+                        <w:t xml:space="preserve">Britannia Industries Ltd</w:t>
                       </w:r>
                       <w:bookmarkStart w:id="1" w:name="_GoBack"/>
                       <w:bookmarkEnd w:id="1"/>
@@ -3186,9 +3173,9 @@
 
 <file path=word/numbering.xml><?xml version="1.0" encoding="utf-8"?>
 <w:numbering xmlns:wpc="http://schemas.microsoft.com/office/word/2010/wordprocessingCanvas" xmlns:mo="http://schemas.microsoft.com/office/mac/office/2008/main" xmlns:mc="http://schemas.openxmlformats.org/markup-compatibility/2006" xmlns:mv="urn:schemas-microsoft-com:mac:vml" xmlns:o="urn:schemas-microsoft-com:office:office" xmlns:r="http://schemas.openxmlformats.org/officeDocument/2006/relationships" xmlns:m="http://schemas.openxmlformats.org/officeDocument/2006/math" xmlns:v="urn:schemas-microsoft-com:vml" xmlns:wp14="http://schemas.microsoft.com/office/word/2010/wordprocessingDrawing" xmlns:wp="http://schemas.openxmlformats.org/drawingml/2006/wordprocessingDrawing" xmlns:w10="urn:schemas-microsoft-com:office:word" xmlns:w="http://schemas.openxmlformats.org/wordprocessingml/2006/main" xmlns:w14="http://schemas.microsoft.com/office/word/2010/wordml" xmlns:wpg="http://schemas.microsoft.com/office/word/2010/wordprocessingGroup" xmlns:wpi="http://schemas.microsoft.com/office/word/2010/wordprocessingInk" xmlns:wne="http://schemas.microsoft.com/office/word/2006/wordml" xmlns:wps="http://schemas.microsoft.com/office/word/2010/wordprocessingShape" mc:Ignorable="w14 wp14">
-  <w:abstractNum w:abstractNumId="43472436">
+  <w:abstractNum w:abstractNumId="64949717">
     <w:multiLevelType w:val="hybridMultilevel"/>
-    <w:lvl w:ilvl="0" w:tplc="87101976">
+    <w:lvl w:ilvl="0" w:tplc="20689972">
       <w:start w:val="1"/>
       <w:numFmt w:val="decimal"/>
       <w:lvlText w:val="%1."/>
@@ -3197,7 +3184,7 @@
         <w:ind w:left="720" w:hanging="360"/>
       </w:pPr>
     </w:lvl>
-    <w:lvl w:ilvl="1" w:tplc="87101976" w:tentative="1">
+    <w:lvl w:ilvl="1" w:tplc="20689972" w:tentative="1">
       <w:start w:val="1"/>
       <w:numFmt w:val="lowerLetter"/>
       <w:lvlText w:val="%2."/>
@@ -3206,7 +3193,7 @@
         <w:ind w:left="1440" w:hanging="360"/>
       </w:pPr>
     </w:lvl>
-    <w:lvl w:ilvl="2" w:tplc="87101976" w:tentative="1">
+    <w:lvl w:ilvl="2" w:tplc="20689972" w:tentative="1">
       <w:start w:val="1"/>
       <w:numFmt w:val="lowerRoman"/>
       <w:lvlText w:val="%3."/>
@@ -3215,7 +3202,7 @@
         <w:ind w:left="2160" w:hanging="180"/>
       </w:pPr>
     </w:lvl>
-    <w:lvl w:ilvl="3" w:tplc="87101976" w:tentative="1">
+    <w:lvl w:ilvl="3" w:tplc="20689972" w:tentative="1">
       <w:start w:val="1"/>
       <w:numFmt w:val="decimal"/>
       <w:lvlText w:val="%4."/>
@@ -3224,7 +3211,7 @@
         <w:ind w:left="2880" w:hanging="360"/>
       </w:pPr>
     </w:lvl>
-    <w:lvl w:ilvl="4" w:tplc="87101976" w:tentative="1">
+    <w:lvl w:ilvl="4" w:tplc="20689972" w:tentative="1">
       <w:start w:val="1"/>
       <w:numFmt w:val="lowerLetter"/>
       <w:lvlText w:val="%5."/>
@@ -3233,7 +3220,7 @@
         <w:ind w:left="3600" w:hanging="360"/>
       </w:pPr>
     </w:lvl>
-    <w:lvl w:ilvl="5" w:tplc="87101976" w:tentative="1">
+    <w:lvl w:ilvl="5" w:tplc="20689972" w:tentative="1">
       <w:start w:val="1"/>
       <w:numFmt w:val="lowerRoman"/>
       <w:lvlText w:val="%6."/>
@@ -3242,7 +3229,7 @@
         <w:ind w:left="4320" w:hanging="180"/>
       </w:pPr>
     </w:lvl>
-    <w:lvl w:ilvl="6" w:tplc="87101976" w:tentative="1">
+    <w:lvl w:ilvl="6" w:tplc="20689972" w:tentative="1">
       <w:start w:val="1"/>
       <w:numFmt w:val="decimal"/>
       <w:lvlText w:val="%7."/>
@@ -3251,7 +3238,7 @@
         <w:ind w:left="5040" w:hanging="360"/>
       </w:pPr>
     </w:lvl>
-    <w:lvl w:ilvl="7" w:tplc="87101976" w:tentative="1">
+    <w:lvl w:ilvl="7" w:tplc="20689972" w:tentative="1">
       <w:start w:val="1"/>
       <w:numFmt w:val="lowerLetter"/>
       <w:lvlText w:val="%8."/>
@@ -3260,7 +3247,7 @@
         <w:ind w:left="5760" w:hanging="360"/>
       </w:pPr>
     </w:lvl>
-    <w:lvl w:ilvl="8" w:tplc="87101976" w:tentative="1">
+    <w:lvl w:ilvl="8" w:tplc="20689972" w:tentative="1">
       <w:start w:val="1"/>
       <w:numFmt w:val="lowerRoman"/>
       <w:lvlText w:val="%9."/>
@@ -3270,9 +3257,9 @@
       </w:pPr>
     </w:lvl>
   </w:abstractNum>
-  <w:abstractNum w:abstractNumId="43472435">
+  <w:abstractNum w:abstractNumId="64949716">
     <w:multiLevelType w:val="hybridMultilevel"/>
-    <w:lvl w:ilvl="0" w:tplc="14556139">
+    <w:lvl w:ilvl="0" w:tplc="25002804">
       <w:start w:val="1"/>
       <w:numFmt w:val="bullet"/>
       <w:lvlText w:val=""/>
@@ -4125,11 +4112,11 @@
   <w:num w:numId="6">
     <w:abstractNumId w:val="0"/>
   </w:num>
-  <w:num w:numId="43472435">
-    <w:abstractNumId w:val="43472435"/>
+  <w:num w:numId="64949716">
+    <w:abstractNumId w:val="64949716"/>
   </w:num>
-  <w:num w:numId="43472436">
-    <w:abstractNumId w:val="43472436"/>
+  <w:num w:numId="64949717">
+    <w:abstractNumId w:val="64949717"/>
   </w:num>
 </w:numbering>
 </file>

</xml_diff>

<commit_message>
change folder name docx file name in template folder and burning issues
</commit_message>
<xml_diff>
--- a/phpdocx/template/index_page.docx
+++ b/phpdocx/template/index_page.docx
@@ -496,7 +496,7 @@
                 <w:sz w:val="20"/>
                 <w:lang w:val="en-US"/>
               </w:rPr>
-              <w:t xml:space="preserve">500825</w:t>
+              <w:t xml:space="preserve">500209</w:t>
             </w:r>
             <w:r>
               <w:rPr>
@@ -524,7 +524,7 @@
                 <w:sz w:val="20"/>
                 <w:lang w:val="en-US"/>
               </w:rPr>
-              <w:t xml:space="preserve">BRITANNIA</w:t>
+              <w:t xml:space="preserve">INFY</w:t>
             </w:r>
             <w:r>
               <w:rPr>
@@ -552,7 +552,7 @@
                 <w:sz w:val="20"/>
                 <w:lang w:val="en-US"/>
               </w:rPr>
-              <w:t xml:space="preserve">ISIN: INE216A01022</w:t>
+              <w:t xml:space="preserve">ISIN: INE009A01021</w:t>
             </w:r>
           </w:p>
         </w:tc>
@@ -588,7 +588,7 @@
                 <w:sz w:val="20"/>
                 <w:lang w:val="en-US"/>
               </w:rPr>
-              <w:t xml:space="preserve">FMCG</w:t>
+              <w:t xml:space="preserve">IT - Software</w:t>
             </w:r>
             <w:r>
               <w:rPr>
@@ -653,17 +653,6 @@
               </w:rPr>
               <w:t xml:space="preserve"/>
             </w:r>
-            <w:hyperlink r:id="rId593455af44a2de421" w:history="1">
-              <w:r>
-                <w:rPr>
-                  <w:color w:val="0000CC"/>
-                  <w:sz w:val="20"/>
-                  <w:szCs w:val="20"/>
-                  <w:u w:val="single"/>
-                </w:rPr>
-                <w:t xml:space="preserve">NSDL</w:t>
-              </w:r>
-            </w:hyperlink>
             <w:r>
               <w:t xml:space="preserve"/>
             </w:r>
@@ -709,7 +698,7 @@
                 <w:sz w:val="20"/>
                 <w:szCs w:val="20"/>
               </w:rPr>
-              <w:t xml:space="preserve">22</w:t>
+              <w:t xml:space="preserve">30</w:t>
             </w:r>
             <w:r>
               <w:rPr>
@@ -719,7 +708,7 @@
                 <w:szCs w:val="18"/>
                 <w:vertAlign w:val="superscript"/>
               </w:rPr>
-              <w:t xml:space="preserve">nd</w:t>
+              <w:t xml:space="preserve">th</w:t>
             </w:r>
             <w:r>
               <w:rPr>
@@ -727,7 +716,7 @@
                 <w:sz w:val="20"/>
                 <w:szCs w:val="20"/>
               </w:rPr>
-              <w:t xml:space="preserve"> July, 2015</w:t>
+              <w:t xml:space="preserve"> November, -0001</w:t>
             </w:r>
             <w:r>
               <w:t xml:space="preserve"> t</w:t>
@@ -752,7 +741,7 @@
                 <w:sz w:val="20"/>
                 <w:szCs w:val="20"/>
               </w:rPr>
-              <w:t xml:space="preserve">22</w:t>
+              <w:t xml:space="preserve">30</w:t>
             </w:r>
             <w:r>
               <w:rPr>
@@ -762,7 +751,7 @@
                 <w:szCs w:val="18"/>
                 <w:vertAlign w:val="superscript"/>
               </w:rPr>
-              <w:t xml:space="preserve">nd</w:t>
+              <w:t xml:space="preserve">th</w:t>
             </w:r>
             <w:r>
               <w:rPr>
@@ -770,7 +759,7 @@
                 <w:sz w:val="20"/>
                 <w:szCs w:val="20"/>
               </w:rPr>
-              <w:t xml:space="preserve"> July, 2015</w:t>
+              <w:t xml:space="preserve"> November, -0001</w:t>
             </w:r>
             <w:r>
               <w:t xml:space="preserve"/>
@@ -810,7 +799,7 @@
                 <w:sz w:val="20"/>
                 <w:szCs w:val="20"/>
               </w:rPr>
-              <w:t xml:space="preserve">22</w:t>
+              <w:t xml:space="preserve">30</w:t>
             </w:r>
             <w:r>
               <w:rPr>
@@ -820,7 +809,7 @@
                 <w:szCs w:val="18"/>
                 <w:vertAlign w:val="superscript"/>
               </w:rPr>
-              <w:t xml:space="preserve">nd</w:t>
+              <w:t xml:space="preserve">th</w:t>
             </w:r>
             <w:r>
               <w:rPr>
@@ -828,7 +817,7 @@
                 <w:sz w:val="20"/>
                 <w:szCs w:val="20"/>
               </w:rPr>
-              <w:t xml:space="preserve"> July, 2015</w:t>
+              <w:t xml:space="preserve"> November, -0001</w:t>
             </w:r>
             <w:r>
               <w:t xml:space="preserve"> </w:t>
@@ -838,7 +827,7 @@
                 <w:sz w:val="20"/>
                 <w:lang w:val="en-US"/>
               </w:rPr>
-              <w:t xml:space="preserve">at 10:55 AM</w:t>
+              <w:t xml:space="preserve">at 3:15 PM</w:t>
             </w:r>
           </w:p>
         </w:tc>
@@ -984,7 +973,7 @@
               </w:rPr>
               <w:t xml:space="preserve"/>
             </w:r>
-            <w:hyperlink r:id="rId263255af44a2ed148" w:history="1">
+            <w:hyperlink r:id="rId746355b0d704ec0fc" w:history="1">
               <w:r>
                 <w:rPr>
                   <w:color w:val="0000CC"/>
@@ -992,7 +981,7 @@
                   <w:szCs w:val="20"/>
                   <w:u w:val="single"/>
                 </w:rPr>
-                <w:t xml:space="preserve">investorrelations@britindia.com</w:t>
+                <w:t xml:space="preserve">investors@infosys.com</w:t>
               </w:r>
             </w:hyperlink>
             <w:r>
@@ -1031,7 +1020,7 @@
                 <w:sz w:val="20"/>
                 <w:lang w:val="en-US"/>
               </w:rPr>
-              <w:t xml:space="preserve">Phone: +91 033 2287 2439/2057/ +91 80 3940 0080</w:t>
+              <w:t xml:space="preserve">Phone: 91-80-28520261</w:t>
             </w:r>
             <w:r>
               <w:rPr>
@@ -1054,7 +1043,7 @@
                 <w:sz w:val="20"/>
                 <w:lang w:val="en-US"/>
               </w:rPr>
-              <w:t xml:space="preserve">Fax: +91 80 2526 3265/2526 6063</w:t>
+              <w:t xml:space="preserve">Fax: 91-80-28520362</w:t>
             </w:r>
           </w:p>
         </w:tc>
@@ -1103,7 +1092,7 @@
                 <w:sz w:val="20"/>
                 <w:lang w:val="en-US"/>
               </w:rPr>
-              <w:t xml:space="preserve">5/1/A Hungerford Street , Kolkata, West Bengal - 700 017</w:t>
+              <w:t xml:space="preserve">Electronics City Hosur Road, Bangalore, Karnataka - 560100</w:t>
             </w:r>
           </w:p>
         </w:tc>
@@ -1557,7 +1546,7 @@
                                 <w:szCs w:val="72"/>
                                 <w:lang w:val="en-US"/>
                               </w:rPr>
-                              <w:t xml:space="preserve">Britannia Industries Ltd</w:t>
+                              <w:t xml:space="preserve">Infosys Ltd</w:t>
                             </w:r>
                             <w:r>
                               <w:rPr>
@@ -1634,7 +1623,7 @@
                           <w:szCs w:val="72"/>
                           <w:lang w:val="en-US"/>
                         </w:rPr>
-                        <w:t xml:space="preserve">Britannia Industries Ltd</w:t>
+                        <w:t xml:space="preserve">Infosys Ltd</w:t>
                       </w:r>
                       <w:bookmarkStart w:id="1" w:name="_GoBack"/>
                       <w:bookmarkEnd w:id="1"/>
@@ -3173,9 +3162,9 @@
 
 <file path=word/numbering.xml><?xml version="1.0" encoding="utf-8"?>
 <w:numbering xmlns:wpc="http://schemas.microsoft.com/office/word/2010/wordprocessingCanvas" xmlns:mo="http://schemas.microsoft.com/office/mac/office/2008/main" xmlns:mc="http://schemas.openxmlformats.org/markup-compatibility/2006" xmlns:mv="urn:schemas-microsoft-com:mac:vml" xmlns:o="urn:schemas-microsoft-com:office:office" xmlns:r="http://schemas.openxmlformats.org/officeDocument/2006/relationships" xmlns:m="http://schemas.openxmlformats.org/officeDocument/2006/math" xmlns:v="urn:schemas-microsoft-com:vml" xmlns:wp14="http://schemas.microsoft.com/office/word/2010/wordprocessingDrawing" xmlns:wp="http://schemas.openxmlformats.org/drawingml/2006/wordprocessingDrawing" xmlns:w10="urn:schemas-microsoft-com:office:word" xmlns:w="http://schemas.openxmlformats.org/wordprocessingml/2006/main" xmlns:w14="http://schemas.microsoft.com/office/word/2010/wordml" xmlns:wpg="http://schemas.microsoft.com/office/word/2010/wordprocessingGroup" xmlns:wpi="http://schemas.microsoft.com/office/word/2010/wordprocessingInk" xmlns:wne="http://schemas.microsoft.com/office/word/2006/wordml" xmlns:wps="http://schemas.microsoft.com/office/word/2010/wordprocessingShape" mc:Ignorable="w14 wp14">
-  <w:abstractNum w:abstractNumId="64949717">
+  <w:abstractNum w:abstractNumId="97220759">
     <w:multiLevelType w:val="hybridMultilevel"/>
-    <w:lvl w:ilvl="0" w:tplc="20689972">
+    <w:lvl w:ilvl="0" w:tplc="93907794">
       <w:start w:val="1"/>
       <w:numFmt w:val="decimal"/>
       <w:lvlText w:val="%1."/>
@@ -3184,7 +3173,7 @@
         <w:ind w:left="720" w:hanging="360"/>
       </w:pPr>
     </w:lvl>
-    <w:lvl w:ilvl="1" w:tplc="20689972" w:tentative="1">
+    <w:lvl w:ilvl="1" w:tplc="93907794" w:tentative="1">
       <w:start w:val="1"/>
       <w:numFmt w:val="lowerLetter"/>
       <w:lvlText w:val="%2."/>
@@ -3193,7 +3182,7 @@
         <w:ind w:left="1440" w:hanging="360"/>
       </w:pPr>
     </w:lvl>
-    <w:lvl w:ilvl="2" w:tplc="20689972" w:tentative="1">
+    <w:lvl w:ilvl="2" w:tplc="93907794" w:tentative="1">
       <w:start w:val="1"/>
       <w:numFmt w:val="lowerRoman"/>
       <w:lvlText w:val="%3."/>
@@ -3202,7 +3191,7 @@
         <w:ind w:left="2160" w:hanging="180"/>
       </w:pPr>
     </w:lvl>
-    <w:lvl w:ilvl="3" w:tplc="20689972" w:tentative="1">
+    <w:lvl w:ilvl="3" w:tplc="93907794" w:tentative="1">
       <w:start w:val="1"/>
       <w:numFmt w:val="decimal"/>
       <w:lvlText w:val="%4."/>
@@ -3211,7 +3200,7 @@
         <w:ind w:left="2880" w:hanging="360"/>
       </w:pPr>
     </w:lvl>
-    <w:lvl w:ilvl="4" w:tplc="20689972" w:tentative="1">
+    <w:lvl w:ilvl="4" w:tplc="93907794" w:tentative="1">
       <w:start w:val="1"/>
       <w:numFmt w:val="lowerLetter"/>
       <w:lvlText w:val="%5."/>
@@ -3220,7 +3209,7 @@
         <w:ind w:left="3600" w:hanging="360"/>
       </w:pPr>
     </w:lvl>
-    <w:lvl w:ilvl="5" w:tplc="20689972" w:tentative="1">
+    <w:lvl w:ilvl="5" w:tplc="93907794" w:tentative="1">
       <w:start w:val="1"/>
       <w:numFmt w:val="lowerRoman"/>
       <w:lvlText w:val="%6."/>
@@ -3229,7 +3218,7 @@
         <w:ind w:left="4320" w:hanging="180"/>
       </w:pPr>
     </w:lvl>
-    <w:lvl w:ilvl="6" w:tplc="20689972" w:tentative="1">
+    <w:lvl w:ilvl="6" w:tplc="93907794" w:tentative="1">
       <w:start w:val="1"/>
       <w:numFmt w:val="decimal"/>
       <w:lvlText w:val="%7."/>
@@ -3238,7 +3227,7 @@
         <w:ind w:left="5040" w:hanging="360"/>
       </w:pPr>
     </w:lvl>
-    <w:lvl w:ilvl="7" w:tplc="20689972" w:tentative="1">
+    <w:lvl w:ilvl="7" w:tplc="93907794" w:tentative="1">
       <w:start w:val="1"/>
       <w:numFmt w:val="lowerLetter"/>
       <w:lvlText w:val="%8."/>
@@ -3247,7 +3236,7 @@
         <w:ind w:left="5760" w:hanging="360"/>
       </w:pPr>
     </w:lvl>
-    <w:lvl w:ilvl="8" w:tplc="20689972" w:tentative="1">
+    <w:lvl w:ilvl="8" w:tplc="93907794" w:tentative="1">
       <w:start w:val="1"/>
       <w:numFmt w:val="lowerRoman"/>
       <w:lvlText w:val="%9."/>
@@ -3257,9 +3246,9 @@
       </w:pPr>
     </w:lvl>
   </w:abstractNum>
-  <w:abstractNum w:abstractNumId="64949716">
+  <w:abstractNum w:abstractNumId="97220758">
     <w:multiLevelType w:val="hybridMultilevel"/>
-    <w:lvl w:ilvl="0" w:tplc="25002804">
+    <w:lvl w:ilvl="0" w:tplc="79738042">
       <w:start w:val="1"/>
       <w:numFmt w:val="bullet"/>
       <w:lvlText w:val=""/>
@@ -4112,11 +4101,11 @@
   <w:num w:numId="6">
     <w:abstractNumId w:val="0"/>
   </w:num>
-  <w:num w:numId="64949716">
-    <w:abstractNumId w:val="64949716"/>
+  <w:num w:numId="97220758">
+    <w:abstractNumId w:val="97220758"/>
   </w:num>
-  <w:num w:numId="64949717">
-    <w:abstractNumId w:val="64949717"/>
+  <w:num w:numId="97220759">
+    <w:abstractNumId w:val="97220759"/>
   </w:num>
 </w:numbering>
 </file>

</xml_diff>

<commit_message>
Fixed burning issues in director's remuneration
</commit_message>
<xml_diff>
--- a/phpdocx/template/index_page.docx
+++ b/phpdocx/template/index_page.docx
@@ -496,7 +496,7 @@
                 <w:sz w:val="20"/>
                 <w:lang w:val="en-US"/>
               </w:rPr>
-              <w:t xml:space="preserve">500209</w:t>
+              <w:t xml:space="preserve">500020</w:t>
             </w:r>
             <w:r>
               <w:rPr>
@@ -524,7 +524,7 @@
                 <w:sz w:val="20"/>
                 <w:lang w:val="en-US"/>
               </w:rPr>
-              <w:t xml:space="preserve">INFY</w:t>
+              <w:t xml:space="preserve">BOMDYEING</w:t>
             </w:r>
             <w:r>
               <w:rPr>
@@ -552,7 +552,7 @@
                 <w:sz w:val="20"/>
                 <w:lang w:val="en-US"/>
               </w:rPr>
-              <w:t xml:space="preserve">ISIN: INE009A01021</w:t>
+              <w:t xml:space="preserve">ISIN: INE032A01023</w:t>
             </w:r>
           </w:p>
         </w:tc>
@@ -588,7 +588,7 @@
                 <w:sz w:val="20"/>
                 <w:lang w:val="en-US"/>
               </w:rPr>
-              <w:t xml:space="preserve">IT - Software</w:t>
+              <w:t xml:space="preserve">Textiles</w:t>
             </w:r>
             <w:r>
               <w:rPr>
@@ -653,6 +653,17 @@
               </w:rPr>
               <w:t xml:space="preserve"/>
             </w:r>
+            <w:hyperlink r:id="rId450355b1d4adab15c" w:history="1">
+              <w:r>
+                <w:rPr>
+                  <w:color w:val="0000CC"/>
+                  <w:sz w:val="20"/>
+                  <w:szCs w:val="20"/>
+                  <w:u w:val="single"/>
+                </w:rPr>
+                <w:t xml:space="preserve">CDSL</w:t>
+              </w:r>
+            </w:hyperlink>
             <w:r>
               <w:t xml:space="preserve"/>
             </w:r>
@@ -698,7 +709,7 @@
                 <w:sz w:val="20"/>
                 <w:szCs w:val="20"/>
               </w:rPr>
-              <w:t xml:space="preserve">30</w:t>
+              <w:t xml:space="preserve">03</w:t>
             </w:r>
             <w:r>
               <w:rPr>
@@ -708,7 +719,7 @@
                 <w:szCs w:val="18"/>
                 <w:vertAlign w:val="superscript"/>
               </w:rPr>
-              <w:t xml:space="preserve">th</w:t>
+              <w:t xml:space="preserve">rd</w:t>
             </w:r>
             <w:r>
               <w:rPr>
@@ -716,7 +727,7 @@
                 <w:sz w:val="20"/>
                 <w:szCs w:val="20"/>
               </w:rPr>
-              <w:t xml:space="preserve"> November, -0001</w:t>
+              <w:t xml:space="preserve"> August, 2015</w:t>
             </w:r>
             <w:r>
               <w:t xml:space="preserve"> t</w:t>
@@ -741,7 +752,7 @@
                 <w:sz w:val="20"/>
                 <w:szCs w:val="20"/>
               </w:rPr>
-              <w:t xml:space="preserve">30</w:t>
+              <w:t xml:space="preserve">05</w:t>
             </w:r>
             <w:r>
               <w:rPr>
@@ -759,7 +770,7 @@
                 <w:sz w:val="20"/>
                 <w:szCs w:val="20"/>
               </w:rPr>
-              <w:t xml:space="preserve"> November, -0001</w:t>
+              <w:t xml:space="preserve"> August, 2015</w:t>
             </w:r>
             <w:r>
               <w:t xml:space="preserve"/>
@@ -799,7 +810,7 @@
                 <w:sz w:val="20"/>
                 <w:szCs w:val="20"/>
               </w:rPr>
-              <w:t xml:space="preserve">30</w:t>
+              <w:t xml:space="preserve">06</w:t>
             </w:r>
             <w:r>
               <w:rPr>
@@ -817,7 +828,7 @@
                 <w:sz w:val="20"/>
                 <w:szCs w:val="20"/>
               </w:rPr>
-              <w:t xml:space="preserve"> November, -0001</w:t>
+              <w:t xml:space="preserve"> August, 2015</w:t>
             </w:r>
             <w:r>
               <w:t xml:space="preserve"> </w:t>
@@ -827,7 +838,7 @@
                 <w:sz w:val="20"/>
                 <w:lang w:val="en-US"/>
               </w:rPr>
-              <w:t xml:space="preserve">at 3:15 PM</w:t>
+              <w:t xml:space="preserve">at 3:45 PM</w:t>
             </w:r>
           </w:p>
         </w:tc>
@@ -863,7 +874,7 @@
                 <w:sz w:val="20"/>
                 <w:lang w:val="en-GB"/>
               </w:rPr>
-              <w:t xml:space="preserve"/>
+              <w:t xml:space="preserve">Birla Matushri Sabhagar, 19, Marine Lines, Mumbai- 400020</w:t>
             </w:r>
           </w:p>
         </w:tc>
@@ -901,15 +912,17 @@
               </w:rPr>
               <w:t xml:space="preserve"/>
             </w:r>
-            <w:r>
-              <w:rPr>
-                <w:color w:val="0000CC"/>
-                <w:sz w:val="20"/>
-                <w:szCs w:val="20"/>
-                <w:u w:val="single"/>
-              </w:rPr>
-              <w:t xml:space="preserve">Click here</w:t>
-            </w:r>
+            <w:hyperlink r:id="rId373455b1d4adb0639" w:history="1">
+              <w:r>
+                <w:rPr>
+                  <w:color w:val="0000CC"/>
+                  <w:sz w:val="20"/>
+                  <w:szCs w:val="20"/>
+                  <w:u w:val="single"/>
+                </w:rPr>
+                <w:t xml:space="preserve">Click here</w:t>
+              </w:r>
+            </w:hyperlink>
             <w:r>
               <w:t xml:space="preserve"/>
             </w:r>
@@ -934,6 +947,17 @@
               </w:rPr>
               <w:t xml:space="preserve"/>
             </w:r>
+            <w:hyperlink r:id="rId143855b1d4adb5885" w:history="1">
+              <w:r>
+                <w:rPr>
+                  <w:color w:val="0000CC"/>
+                  <w:sz w:val="20"/>
+                  <w:szCs w:val="20"/>
+                  <w:u w:val="single"/>
+                </w:rPr>
+                <w:t xml:space="preserve">FY 2014-15</w:t>
+              </w:r>
+            </w:hyperlink>
             <w:r>
               <w:t xml:space="preserve"/>
             </w:r>
@@ -973,7 +997,7 @@
               </w:rPr>
               <w:t xml:space="preserve"/>
             </w:r>
-            <w:hyperlink r:id="rId746355b0d704ec0fc" w:history="1">
+            <w:hyperlink r:id="rId899255b1d4adbaca7" w:history="1">
               <w:r>
                 <w:rPr>
                   <w:color w:val="0000CC"/>
@@ -981,7 +1005,7 @@
                   <w:szCs w:val="20"/>
                   <w:u w:val="single"/>
                 </w:rPr>
-                <w:t xml:space="preserve">investors@infosys.com</w:t>
+                <w:t xml:space="preserve">grievance_redressal_cell@bombaydyeing.com</w:t>
               </w:r>
             </w:hyperlink>
             <w:r>
@@ -1020,7 +1044,7 @@
                 <w:sz w:val="20"/>
                 <w:lang w:val="en-US"/>
               </w:rPr>
-              <w:t xml:space="preserve">Phone: 91-80-28520261</w:t>
+              <w:t xml:space="preserve">Phone: +91 22 6662 0000</w:t>
             </w:r>
             <w:r>
               <w:rPr>
@@ -1043,7 +1067,7 @@
                 <w:sz w:val="20"/>
                 <w:lang w:val="en-US"/>
               </w:rPr>
-              <w:t xml:space="preserve">Fax: 91-80-28520362</w:t>
+              <w:t xml:space="preserve">Fax: +91 22 6619 3262</w:t>
             </w:r>
           </w:p>
         </w:tc>
@@ -1092,7 +1116,7 @@
                 <w:sz w:val="20"/>
                 <w:lang w:val="en-US"/>
               </w:rPr>
-              <w:t xml:space="preserve">Electronics City Hosur Road, Bangalore, Karnataka - 560100</w:t>
+              <w:t xml:space="preserve">Neville House J N Heredia Marg Ballard Estate, Mumbai, Maharashtra - 400001</w:t>
             </w:r>
           </w:p>
         </w:tc>
@@ -1546,7 +1570,7 @@
                                 <w:szCs w:val="72"/>
                                 <w:lang w:val="en-US"/>
                               </w:rPr>
-                              <w:t xml:space="preserve">Infosys Ltd</w:t>
+                              <w:t xml:space="preserve">Bombay Dyeing &amp; Manufacturing Company Ltd</w:t>
                             </w:r>
                             <w:r>
                               <w:rPr>
@@ -1623,7 +1647,7 @@
                           <w:szCs w:val="72"/>
                           <w:lang w:val="en-US"/>
                         </w:rPr>
-                        <w:t xml:space="preserve">Infosys Ltd</w:t>
+                        <w:t xml:space="preserve">Bombay Dyeing &amp; Manufacturing Company Ltd</w:t>
                       </w:r>
                       <w:bookmarkStart w:id="1" w:name="_GoBack"/>
                       <w:bookmarkEnd w:id="1"/>
@@ -3162,9 +3186,9 @@
 
 <file path=word/numbering.xml><?xml version="1.0" encoding="utf-8"?>
 <w:numbering xmlns:wpc="http://schemas.microsoft.com/office/word/2010/wordprocessingCanvas" xmlns:mo="http://schemas.microsoft.com/office/mac/office/2008/main" xmlns:mc="http://schemas.openxmlformats.org/markup-compatibility/2006" xmlns:mv="urn:schemas-microsoft-com:mac:vml" xmlns:o="urn:schemas-microsoft-com:office:office" xmlns:r="http://schemas.openxmlformats.org/officeDocument/2006/relationships" xmlns:m="http://schemas.openxmlformats.org/officeDocument/2006/math" xmlns:v="urn:schemas-microsoft-com:vml" xmlns:wp14="http://schemas.microsoft.com/office/word/2010/wordprocessingDrawing" xmlns:wp="http://schemas.openxmlformats.org/drawingml/2006/wordprocessingDrawing" xmlns:w10="urn:schemas-microsoft-com:office:word" xmlns:w="http://schemas.openxmlformats.org/wordprocessingml/2006/main" xmlns:w14="http://schemas.microsoft.com/office/word/2010/wordml" xmlns:wpg="http://schemas.microsoft.com/office/word/2010/wordprocessingGroup" xmlns:wpi="http://schemas.microsoft.com/office/word/2010/wordprocessingInk" xmlns:wne="http://schemas.microsoft.com/office/word/2006/wordml" xmlns:wps="http://schemas.microsoft.com/office/word/2010/wordprocessingShape" mc:Ignorable="w14 wp14">
-  <w:abstractNum w:abstractNumId="97220759">
+  <w:abstractNum w:abstractNumId="26016401">
     <w:multiLevelType w:val="hybridMultilevel"/>
-    <w:lvl w:ilvl="0" w:tplc="93907794">
+    <w:lvl w:ilvl="0" w:tplc="58783784">
       <w:start w:val="1"/>
       <w:numFmt w:val="decimal"/>
       <w:lvlText w:val="%1."/>
@@ -3173,7 +3197,7 @@
         <w:ind w:left="720" w:hanging="360"/>
       </w:pPr>
     </w:lvl>
-    <w:lvl w:ilvl="1" w:tplc="93907794" w:tentative="1">
+    <w:lvl w:ilvl="1" w:tplc="58783784" w:tentative="1">
       <w:start w:val="1"/>
       <w:numFmt w:val="lowerLetter"/>
       <w:lvlText w:val="%2."/>
@@ -3182,7 +3206,7 @@
         <w:ind w:left="1440" w:hanging="360"/>
       </w:pPr>
     </w:lvl>
-    <w:lvl w:ilvl="2" w:tplc="93907794" w:tentative="1">
+    <w:lvl w:ilvl="2" w:tplc="58783784" w:tentative="1">
       <w:start w:val="1"/>
       <w:numFmt w:val="lowerRoman"/>
       <w:lvlText w:val="%3."/>
@@ -3191,7 +3215,7 @@
         <w:ind w:left="2160" w:hanging="180"/>
       </w:pPr>
     </w:lvl>
-    <w:lvl w:ilvl="3" w:tplc="93907794" w:tentative="1">
+    <w:lvl w:ilvl="3" w:tplc="58783784" w:tentative="1">
       <w:start w:val="1"/>
       <w:numFmt w:val="decimal"/>
       <w:lvlText w:val="%4."/>
@@ -3200,7 +3224,7 @@
         <w:ind w:left="2880" w:hanging="360"/>
       </w:pPr>
     </w:lvl>
-    <w:lvl w:ilvl="4" w:tplc="93907794" w:tentative="1">
+    <w:lvl w:ilvl="4" w:tplc="58783784" w:tentative="1">
       <w:start w:val="1"/>
       <w:numFmt w:val="lowerLetter"/>
       <w:lvlText w:val="%5."/>
@@ -3209,7 +3233,7 @@
         <w:ind w:left="3600" w:hanging="360"/>
       </w:pPr>
     </w:lvl>
-    <w:lvl w:ilvl="5" w:tplc="93907794" w:tentative="1">
+    <w:lvl w:ilvl="5" w:tplc="58783784" w:tentative="1">
       <w:start w:val="1"/>
       <w:numFmt w:val="lowerRoman"/>
       <w:lvlText w:val="%6."/>
@@ -3218,7 +3242,7 @@
         <w:ind w:left="4320" w:hanging="180"/>
       </w:pPr>
     </w:lvl>
-    <w:lvl w:ilvl="6" w:tplc="93907794" w:tentative="1">
+    <w:lvl w:ilvl="6" w:tplc="58783784" w:tentative="1">
       <w:start w:val="1"/>
       <w:numFmt w:val="decimal"/>
       <w:lvlText w:val="%7."/>
@@ -3227,7 +3251,7 @@
         <w:ind w:left="5040" w:hanging="360"/>
       </w:pPr>
     </w:lvl>
-    <w:lvl w:ilvl="7" w:tplc="93907794" w:tentative="1">
+    <w:lvl w:ilvl="7" w:tplc="58783784" w:tentative="1">
       <w:start w:val="1"/>
       <w:numFmt w:val="lowerLetter"/>
       <w:lvlText w:val="%8."/>
@@ -3236,7 +3260,7 @@
         <w:ind w:left="5760" w:hanging="360"/>
       </w:pPr>
     </w:lvl>
-    <w:lvl w:ilvl="8" w:tplc="93907794" w:tentative="1">
+    <w:lvl w:ilvl="8" w:tplc="58783784" w:tentative="1">
       <w:start w:val="1"/>
       <w:numFmt w:val="lowerRoman"/>
       <w:lvlText w:val="%9."/>
@@ -3246,9 +3270,9 @@
       </w:pPr>
     </w:lvl>
   </w:abstractNum>
-  <w:abstractNum w:abstractNumId="97220758">
+  <w:abstractNum w:abstractNumId="26016400">
     <w:multiLevelType w:val="hybridMultilevel"/>
-    <w:lvl w:ilvl="0" w:tplc="79738042">
+    <w:lvl w:ilvl="0" w:tplc="56182316">
       <w:start w:val="1"/>
       <w:numFmt w:val="bullet"/>
       <w:lvlText w:val=""/>
@@ -4101,11 +4125,11 @@
   <w:num w:numId="6">
     <w:abstractNumId w:val="0"/>
   </w:num>
-  <w:num w:numId="97220758">
-    <w:abstractNumId w:val="97220758"/>
+  <w:num w:numId="26016400">
+    <w:abstractNumId w:val="26016400"/>
   </w:num>
-  <w:num w:numId="97220759">
-    <w:abstractNumId w:val="97220759"/>
+  <w:num w:numId="26016401">
+    <w:abstractNumId w:val="26016401"/>
   </w:num>
 </w:numbering>
 </file>

</xml_diff>

<commit_message>
input sheet burn with company name
</commit_message>
<xml_diff>
--- a/phpdocx/template/index_page.docx
+++ b/phpdocx/template/index_page.docx
@@ -496,7 +496,7 @@
                 <w:sz w:val="20"/>
                 <w:lang w:val="en-US"/>
               </w:rPr>
-              <w:t xml:space="preserve">500209</w:t>
+              <w:t xml:space="preserve">524494</w:t>
             </w:r>
             <w:r>
               <w:rPr>
@@ -524,7 +524,7 @@
                 <w:sz w:val="20"/>
                 <w:lang w:val="en-US"/>
               </w:rPr>
-              <w:t xml:space="preserve">INFY</w:t>
+              <w:t xml:space="preserve">IPCALAB</w:t>
             </w:r>
             <w:r>
               <w:rPr>
@@ -552,7 +552,7 @@
                 <w:sz w:val="20"/>
                 <w:lang w:val="en-US"/>
               </w:rPr>
-              <w:t xml:space="preserve">ISIN: INE009A01021</w:t>
+              <w:t xml:space="preserve">ISIN: INE571A01020</w:t>
             </w:r>
           </w:p>
         </w:tc>
@@ -588,7 +588,7 @@
                 <w:sz w:val="20"/>
                 <w:lang w:val="en-US"/>
               </w:rPr>
-              <w:t xml:space="preserve">IT - Software</w:t>
+              <w:t xml:space="preserve">Pharmaceuticals</w:t>
             </w:r>
             <w:r>
               <w:rPr>
@@ -827,7 +827,7 @@
                 <w:sz w:val="20"/>
                 <w:lang w:val="en-US"/>
               </w:rPr>
-              <w:t xml:space="preserve">at 3:15 PM</w:t>
+              <w:t xml:space="preserve">at 4:15 PM</w:t>
             </w:r>
           </w:p>
         </w:tc>
@@ -973,7 +973,7 @@
               </w:rPr>
               <w:t xml:space="preserve"/>
             </w:r>
-            <w:hyperlink r:id="rId399455b0d954734b9" w:history="1">
+            <w:hyperlink r:id="rId245755b349a96657b" w:history="1">
               <w:r>
                 <w:rPr>
                   <w:color w:val="0000CC"/>
@@ -981,7 +981,7 @@
                   <w:szCs w:val="20"/>
                   <w:u w:val="single"/>
                 </w:rPr>
-                <w:t xml:space="preserve">investors@infosys.com</w:t>
+                <w:t xml:space="preserve">ipca@ipca.com</w:t>
               </w:r>
             </w:hyperlink>
             <w:r>
@@ -1020,7 +1020,7 @@
                 <w:sz w:val="20"/>
                 <w:lang w:val="en-US"/>
               </w:rPr>
-              <w:t xml:space="preserve">Phone: 91-80-28520261</w:t>
+              <w:t xml:space="preserve">Phone: +91 22 6647 4444</w:t>
             </w:r>
             <w:r>
               <w:rPr>
@@ -1043,7 +1043,7 @@
                 <w:sz w:val="20"/>
                 <w:lang w:val="en-US"/>
               </w:rPr>
-              <w:t xml:space="preserve">Fax: 91-80-28520362</w:t>
+              <w:t xml:space="preserve">Fax: +91 22 2868 6613</w:t>
             </w:r>
           </w:p>
         </w:tc>
@@ -1092,7 +1092,7 @@
                 <w:sz w:val="20"/>
                 <w:lang w:val="en-US"/>
               </w:rPr>
-              <w:t xml:space="preserve">Electronics City Hosur Road, Bangalore, Karnataka - 560100</w:t>
+              <w:t xml:space="preserve">48, Kandivli Industrial Estate, Kandivli (West), Mumbai, Maharashtra 400 067</w:t>
             </w:r>
           </w:p>
         </w:tc>
@@ -1546,7 +1546,7 @@
                                 <w:szCs w:val="72"/>
                                 <w:lang w:val="en-US"/>
                               </w:rPr>
-                              <w:t xml:space="preserve">Infosys Ltd</w:t>
+                              <w:t xml:space="preserve">Ipca Laboratories Ltd</w:t>
                             </w:r>
                             <w:r>
                               <w:rPr>
@@ -1623,7 +1623,7 @@
                           <w:szCs w:val="72"/>
                           <w:lang w:val="en-US"/>
                         </w:rPr>
-                        <w:t xml:space="preserve">Infosys Ltd</w:t>
+                        <w:t xml:space="preserve">Ipca Laboratories Ltd</w:t>
                       </w:r>
                       <w:bookmarkStart w:id="1" w:name="_GoBack"/>
                       <w:bookmarkEnd w:id="1"/>
@@ -3162,9 +3162,9 @@
 
 <file path=word/numbering.xml><?xml version="1.0" encoding="utf-8"?>
 <w:numbering xmlns:wpc="http://schemas.microsoft.com/office/word/2010/wordprocessingCanvas" xmlns:mo="http://schemas.microsoft.com/office/mac/office/2008/main" xmlns:mc="http://schemas.openxmlformats.org/markup-compatibility/2006" xmlns:mv="urn:schemas-microsoft-com:mac:vml" xmlns:o="urn:schemas-microsoft-com:office:office" xmlns:r="http://schemas.openxmlformats.org/officeDocument/2006/relationships" xmlns:m="http://schemas.openxmlformats.org/officeDocument/2006/math" xmlns:v="urn:schemas-microsoft-com:vml" xmlns:wp14="http://schemas.microsoft.com/office/word/2010/wordprocessingDrawing" xmlns:wp="http://schemas.openxmlformats.org/drawingml/2006/wordprocessingDrawing" xmlns:w10="urn:schemas-microsoft-com:office:word" xmlns:w="http://schemas.openxmlformats.org/wordprocessingml/2006/main" xmlns:w14="http://schemas.microsoft.com/office/word/2010/wordml" xmlns:wpg="http://schemas.microsoft.com/office/word/2010/wordprocessingGroup" xmlns:wpi="http://schemas.microsoft.com/office/word/2010/wordprocessingInk" xmlns:wne="http://schemas.microsoft.com/office/word/2006/wordml" xmlns:wps="http://schemas.microsoft.com/office/word/2010/wordprocessingShape" mc:Ignorable="w14 wp14">
-  <w:abstractNum w:abstractNumId="82810961">
+  <w:abstractNum w:abstractNumId="66838053">
     <w:multiLevelType w:val="hybridMultilevel"/>
-    <w:lvl w:ilvl="0" w:tplc="18434162">
+    <w:lvl w:ilvl="0" w:tplc="44584650">
       <w:start w:val="1"/>
       <w:numFmt w:val="decimal"/>
       <w:lvlText w:val="%1."/>
@@ -3173,7 +3173,7 @@
         <w:ind w:left="720" w:hanging="360"/>
       </w:pPr>
     </w:lvl>
-    <w:lvl w:ilvl="1" w:tplc="18434162" w:tentative="1">
+    <w:lvl w:ilvl="1" w:tplc="44584650" w:tentative="1">
       <w:start w:val="1"/>
       <w:numFmt w:val="lowerLetter"/>
       <w:lvlText w:val="%2."/>
@@ -3182,7 +3182,7 @@
         <w:ind w:left="1440" w:hanging="360"/>
       </w:pPr>
     </w:lvl>
-    <w:lvl w:ilvl="2" w:tplc="18434162" w:tentative="1">
+    <w:lvl w:ilvl="2" w:tplc="44584650" w:tentative="1">
       <w:start w:val="1"/>
       <w:numFmt w:val="lowerRoman"/>
       <w:lvlText w:val="%3."/>
@@ -3191,7 +3191,7 @@
         <w:ind w:left="2160" w:hanging="180"/>
       </w:pPr>
     </w:lvl>
-    <w:lvl w:ilvl="3" w:tplc="18434162" w:tentative="1">
+    <w:lvl w:ilvl="3" w:tplc="44584650" w:tentative="1">
       <w:start w:val="1"/>
       <w:numFmt w:val="decimal"/>
       <w:lvlText w:val="%4."/>
@@ -3200,7 +3200,7 @@
         <w:ind w:left="2880" w:hanging="360"/>
       </w:pPr>
     </w:lvl>
-    <w:lvl w:ilvl="4" w:tplc="18434162" w:tentative="1">
+    <w:lvl w:ilvl="4" w:tplc="44584650" w:tentative="1">
       <w:start w:val="1"/>
       <w:numFmt w:val="lowerLetter"/>
       <w:lvlText w:val="%5."/>
@@ -3209,7 +3209,7 @@
         <w:ind w:left="3600" w:hanging="360"/>
       </w:pPr>
     </w:lvl>
-    <w:lvl w:ilvl="5" w:tplc="18434162" w:tentative="1">
+    <w:lvl w:ilvl="5" w:tplc="44584650" w:tentative="1">
       <w:start w:val="1"/>
       <w:numFmt w:val="lowerRoman"/>
       <w:lvlText w:val="%6."/>
@@ -3218,7 +3218,7 @@
         <w:ind w:left="4320" w:hanging="180"/>
       </w:pPr>
     </w:lvl>
-    <w:lvl w:ilvl="6" w:tplc="18434162" w:tentative="1">
+    <w:lvl w:ilvl="6" w:tplc="44584650" w:tentative="1">
       <w:start w:val="1"/>
       <w:numFmt w:val="decimal"/>
       <w:lvlText w:val="%7."/>
@@ -3227,7 +3227,7 @@
         <w:ind w:left="5040" w:hanging="360"/>
       </w:pPr>
     </w:lvl>
-    <w:lvl w:ilvl="7" w:tplc="18434162" w:tentative="1">
+    <w:lvl w:ilvl="7" w:tplc="44584650" w:tentative="1">
       <w:start w:val="1"/>
       <w:numFmt w:val="lowerLetter"/>
       <w:lvlText w:val="%8."/>
@@ -3236,7 +3236,7 @@
         <w:ind w:left="5760" w:hanging="360"/>
       </w:pPr>
     </w:lvl>
-    <w:lvl w:ilvl="8" w:tplc="18434162" w:tentative="1">
+    <w:lvl w:ilvl="8" w:tplc="44584650" w:tentative="1">
       <w:start w:val="1"/>
       <w:numFmt w:val="lowerRoman"/>
       <w:lvlText w:val="%9."/>
@@ -3246,9 +3246,9 @@
       </w:pPr>
     </w:lvl>
   </w:abstractNum>
-  <w:abstractNum w:abstractNumId="82810960">
+  <w:abstractNum w:abstractNumId="66838052">
     <w:multiLevelType w:val="hybridMultilevel"/>
-    <w:lvl w:ilvl="0" w:tplc="70130223">
+    <w:lvl w:ilvl="0" w:tplc="68339432">
       <w:start w:val="1"/>
       <w:numFmt w:val="bullet"/>
       <w:lvlText w:val=""/>
@@ -4101,11 +4101,11 @@
   <w:num w:numId="6">
     <w:abstractNumId w:val="0"/>
   </w:num>
-  <w:num w:numId="82810960">
-    <w:abstractNumId w:val="82810960"/>
+  <w:num w:numId="66838052">
+    <w:abstractNumId w:val="66838052"/>
   </w:num>
-  <w:num w:numId="82810961">
-    <w:abstractNumId w:val="82810961"/>
+  <w:num w:numId="66838053">
+    <w:abstractNumId w:val="66838053"/>
   </w:num>
 </w:numbering>
 </file>

</xml_diff>

<commit_message>
Burning issues and delete directors
</commit_message>
<xml_diff>
--- a/phpdocx/template/index_page.docx
+++ b/phpdocx/template/index_page.docx
@@ -496,7 +496,7 @@
                 <w:sz w:val="20"/>
                 <w:lang w:val="en-US"/>
               </w:rPr>
-              <w:t xml:space="preserve">524494</w:t>
+              <w:t xml:space="preserve">513375</w:t>
             </w:r>
             <w:r>
               <w:rPr>
@@ -524,7 +524,7 @@
                 <w:sz w:val="20"/>
                 <w:lang w:val="en-US"/>
               </w:rPr>
-              <w:t xml:space="preserve">IPCALAB</w:t>
+              <w:t xml:space="preserve">CARBORUNIV</w:t>
             </w:r>
             <w:r>
               <w:rPr>
@@ -552,7 +552,7 @@
                 <w:sz w:val="20"/>
                 <w:lang w:val="en-US"/>
               </w:rPr>
-              <w:t xml:space="preserve">ISIN: INE571A01020</w:t>
+              <w:t xml:space="preserve">ISIN: INE120A01034</w:t>
             </w:r>
           </w:p>
         </w:tc>
@@ -588,7 +588,7 @@
                 <w:sz w:val="20"/>
                 <w:lang w:val="en-US"/>
               </w:rPr>
-              <w:t xml:space="preserve">Pharmaceuticals</w:t>
+              <w:t xml:space="preserve">Capital Goods-Non Electrical Equipment</w:t>
             </w:r>
             <w:r>
               <w:rPr>
@@ -653,6 +653,17 @@
               </w:rPr>
               <w:t xml:space="preserve"/>
             </w:r>
+            <w:hyperlink r:id="rId821755b8ea7ac497f" w:history="1">
+              <w:r>
+                <w:rPr>
+                  <w:color w:val="EB641B"/>
+                  <w:sz w:val="20"/>
+                  <w:szCs w:val="20"/>
+                  <w:u w:val="single"/>
+                </w:rPr>
+                <w:t xml:space="preserve">Karvy</w:t>
+              </w:r>
+            </w:hyperlink>
             <w:r>
               <w:t xml:space="preserve"/>
             </w:r>
@@ -698,7 +709,7 @@
                 <w:sz w:val="20"/>
                 <w:szCs w:val="20"/>
               </w:rPr>
-              <w:t xml:space="preserve">30</w:t>
+              <w:t xml:space="preserve">31</w:t>
             </w:r>
             <w:r>
               <w:rPr>
@@ -708,7 +719,7 @@
                 <w:szCs w:val="18"/>
                 <w:vertAlign w:val="superscript"/>
               </w:rPr>
-              <w:t xml:space="preserve">th</w:t>
+              <w:t xml:space="preserve">st</w:t>
             </w:r>
             <w:r>
               <w:rPr>
@@ -716,7 +727,7 @@
                 <w:sz w:val="20"/>
                 <w:szCs w:val="20"/>
               </w:rPr>
-              <w:t xml:space="preserve"> November, -0001</w:t>
+              <w:t xml:space="preserve"> July, 2015</w:t>
             </w:r>
             <w:r>
               <w:t xml:space="preserve"> t</w:t>
@@ -741,7 +752,7 @@
                 <w:sz w:val="20"/>
                 <w:szCs w:val="20"/>
               </w:rPr>
-              <w:t xml:space="preserve">30</w:t>
+              <w:t xml:space="preserve">02</w:t>
             </w:r>
             <w:r>
               <w:rPr>
@@ -751,7 +762,7 @@
                 <w:szCs w:val="18"/>
                 <w:vertAlign w:val="superscript"/>
               </w:rPr>
-              <w:t xml:space="preserve">th</w:t>
+              <w:t xml:space="preserve">nd</w:t>
             </w:r>
             <w:r>
               <w:rPr>
@@ -759,7 +770,7 @@
                 <w:sz w:val="20"/>
                 <w:szCs w:val="20"/>
               </w:rPr>
-              <w:t xml:space="preserve"> November, -0001</w:t>
+              <w:t xml:space="preserve"> August, 2015</w:t>
             </w:r>
             <w:r>
               <w:t xml:space="preserve"/>
@@ -799,7 +810,7 @@
                 <w:sz w:val="20"/>
                 <w:szCs w:val="20"/>
               </w:rPr>
-              <w:t xml:space="preserve">30</w:t>
+              <w:t xml:space="preserve">03</w:t>
             </w:r>
             <w:r>
               <w:rPr>
@@ -809,7 +820,7 @@
                 <w:szCs w:val="18"/>
                 <w:vertAlign w:val="superscript"/>
               </w:rPr>
-              <w:t xml:space="preserve">th</w:t>
+              <w:t xml:space="preserve">rd</w:t>
             </w:r>
             <w:r>
               <w:rPr>
@@ -817,7 +828,7 @@
                 <w:sz w:val="20"/>
                 <w:szCs w:val="20"/>
               </w:rPr>
-              <w:t xml:space="preserve"> November, -0001</w:t>
+              <w:t xml:space="preserve"> August, 2015</w:t>
             </w:r>
             <w:r>
               <w:t xml:space="preserve"> </w:t>
@@ -827,7 +838,7 @@
                 <w:sz w:val="20"/>
                 <w:lang w:val="en-US"/>
               </w:rPr>
-              <w:t xml:space="preserve">at 4:15 PM</w:t>
+              <w:t xml:space="preserve">at 3:00 PM</w:t>
             </w:r>
           </w:p>
         </w:tc>
@@ -863,7 +874,7 @@
                 <w:sz w:val="20"/>
                 <w:lang w:val="en-GB"/>
               </w:rPr>
-              <w:t xml:space="preserve"/>
+              <w:t xml:space="preserve"> T T K Auditorium (Main Hall), The Music Academy, New No. 168, T T K Road, Royapettah, Chennai 600014</w:t>
             </w:r>
           </w:p>
         </w:tc>
@@ -901,15 +912,17 @@
               </w:rPr>
               <w:t xml:space="preserve"/>
             </w:r>
-            <w:r>
-              <w:rPr>
-                <w:color w:val="0000CC"/>
-                <w:sz w:val="20"/>
-                <w:szCs w:val="20"/>
-                <w:u w:val="single"/>
-              </w:rPr>
-              <w:t xml:space="preserve">Click here</w:t>
-            </w:r>
+            <w:hyperlink r:id="rId211755b8ea7aca9bb" w:history="1">
+              <w:r>
+                <w:rPr>
+                  <w:color w:val="EB641B"/>
+                  <w:sz w:val="20"/>
+                  <w:szCs w:val="20"/>
+                  <w:u w:val="single"/>
+                </w:rPr>
+                <w:t xml:space="preserve">Click here</w:t>
+              </w:r>
+            </w:hyperlink>
             <w:r>
               <w:t xml:space="preserve"/>
             </w:r>
@@ -934,6 +947,17 @@
               </w:rPr>
               <w:t xml:space="preserve"/>
             </w:r>
+            <w:hyperlink r:id="rId111955b8ea7ad1753" w:history="1">
+              <w:r>
+                <w:rPr>
+                  <w:color w:val="EB641B"/>
+                  <w:sz w:val="20"/>
+                  <w:szCs w:val="20"/>
+                  <w:u w:val="single"/>
+                </w:rPr>
+                <w:t xml:space="preserve">FY 2014-15</w:t>
+              </w:r>
+            </w:hyperlink>
             <w:r>
               <w:t xml:space="preserve"/>
             </w:r>
@@ -973,15 +997,15 @@
               </w:rPr>
               <w:t xml:space="preserve"/>
             </w:r>
-            <w:hyperlink r:id="rId896755b601eb78198" w:history="1">
+            <w:hyperlink r:id="rId458055b8ea7ad66db" w:history="1">
               <w:r>
                 <w:rPr>
-                  <w:color w:val="0000CC"/>
+                  <w:color w:val="EB641B"/>
                   <w:sz w:val="20"/>
                   <w:szCs w:val="20"/>
                   <w:u w:val="single"/>
                 </w:rPr>
-                <w:t xml:space="preserve">ipca@ipca.com</w:t>
+                <w:t xml:space="preserve">cumigeneral@cumi.murugappa.com</w:t>
               </w:r>
             </w:hyperlink>
             <w:r>
@@ -1020,7 +1044,7 @@
                 <w:sz w:val="20"/>
                 <w:lang w:val="en-US"/>
               </w:rPr>
-              <w:t xml:space="preserve">Phone: +91 22 6647 4444</w:t>
+              <w:t xml:space="preserve">Phone: +91 44 3000 6199</w:t>
             </w:r>
             <w:r>
               <w:rPr>
@@ -1043,7 +1067,7 @@
                 <w:sz w:val="20"/>
                 <w:lang w:val="en-US"/>
               </w:rPr>
-              <w:t xml:space="preserve">Fax: +91 22 2868 6613</w:t>
+              <w:t xml:space="preserve">Fax: +91 44 3000 6149</w:t>
             </w:r>
           </w:p>
         </w:tc>
@@ -1092,7 +1116,7 @@
                 <w:sz w:val="20"/>
                 <w:lang w:val="en-US"/>
               </w:rPr>
-              <w:t xml:space="preserve">48, Kandivli Industrial Estate, Kandivli (West), Mumbai, Maharashtra 400 067</w:t>
+              <w:t xml:space="preserve">Parry House 43 Moore Street, Chennai, Tamil Nadu - 600001</w:t>
             </w:r>
           </w:p>
         </w:tc>
@@ -1546,7 +1570,7 @@
                                 <w:szCs w:val="72"/>
                                 <w:lang w:val="en-US"/>
                               </w:rPr>
-                              <w:t xml:space="preserve">Ipca Laboratories Ltd</w:t>
+                              <w:t xml:space="preserve">Carborundum Universal Ltd</w:t>
                             </w:r>
                             <w:r>
                               <w:rPr>
@@ -1623,7 +1647,7 @@
                           <w:szCs w:val="72"/>
                           <w:lang w:val="en-US"/>
                         </w:rPr>
-                        <w:t xml:space="preserve">Ipca Laboratories Ltd</w:t>
+                        <w:t xml:space="preserve">Carborundum Universal Ltd</w:t>
                       </w:r>
                       <w:bookmarkStart w:id="1" w:name="_GoBack"/>
                       <w:bookmarkEnd w:id="1"/>
@@ -3162,9 +3186,9 @@
 
 <file path=word/numbering.xml><?xml version="1.0" encoding="utf-8"?>
 <w:numbering xmlns:wpc="http://schemas.microsoft.com/office/word/2010/wordprocessingCanvas" xmlns:mo="http://schemas.microsoft.com/office/mac/office/2008/main" xmlns:mc="http://schemas.openxmlformats.org/markup-compatibility/2006" xmlns:mv="urn:schemas-microsoft-com:mac:vml" xmlns:o="urn:schemas-microsoft-com:office:office" xmlns:r="http://schemas.openxmlformats.org/officeDocument/2006/relationships" xmlns:m="http://schemas.openxmlformats.org/officeDocument/2006/math" xmlns:v="urn:schemas-microsoft-com:vml" xmlns:wp14="http://schemas.microsoft.com/office/word/2010/wordprocessingDrawing" xmlns:wp="http://schemas.openxmlformats.org/drawingml/2006/wordprocessingDrawing" xmlns:w10="urn:schemas-microsoft-com:office:word" xmlns:w="http://schemas.openxmlformats.org/wordprocessingml/2006/main" xmlns:w14="http://schemas.microsoft.com/office/word/2010/wordml" xmlns:wpg="http://schemas.microsoft.com/office/word/2010/wordprocessingGroup" xmlns:wpi="http://schemas.microsoft.com/office/word/2010/wordprocessingInk" xmlns:wne="http://schemas.microsoft.com/office/word/2006/wordml" xmlns:wps="http://schemas.microsoft.com/office/word/2010/wordprocessingShape" mc:Ignorable="w14 wp14">
-  <w:abstractNum w:abstractNumId="54960825">
+  <w:abstractNum w:abstractNumId="96209890">
     <w:multiLevelType w:val="hybridMultilevel"/>
-    <w:lvl w:ilvl="0" w:tplc="15036922">
+    <w:lvl w:ilvl="0" w:tplc="75961591">
       <w:start w:val="1"/>
       <w:numFmt w:val="decimal"/>
       <w:lvlText w:val="%1."/>
@@ -3173,7 +3197,7 @@
         <w:ind w:left="720" w:hanging="360"/>
       </w:pPr>
     </w:lvl>
-    <w:lvl w:ilvl="1" w:tplc="15036922" w:tentative="1">
+    <w:lvl w:ilvl="1" w:tplc="75961591" w:tentative="1">
       <w:start w:val="1"/>
       <w:numFmt w:val="lowerLetter"/>
       <w:lvlText w:val="%2."/>
@@ -3182,7 +3206,7 @@
         <w:ind w:left="1440" w:hanging="360"/>
       </w:pPr>
     </w:lvl>
-    <w:lvl w:ilvl="2" w:tplc="15036922" w:tentative="1">
+    <w:lvl w:ilvl="2" w:tplc="75961591" w:tentative="1">
       <w:start w:val="1"/>
       <w:numFmt w:val="lowerRoman"/>
       <w:lvlText w:val="%3."/>
@@ -3191,7 +3215,7 @@
         <w:ind w:left="2160" w:hanging="180"/>
       </w:pPr>
     </w:lvl>
-    <w:lvl w:ilvl="3" w:tplc="15036922" w:tentative="1">
+    <w:lvl w:ilvl="3" w:tplc="75961591" w:tentative="1">
       <w:start w:val="1"/>
       <w:numFmt w:val="decimal"/>
       <w:lvlText w:val="%4."/>
@@ -3200,7 +3224,7 @@
         <w:ind w:left="2880" w:hanging="360"/>
       </w:pPr>
     </w:lvl>
-    <w:lvl w:ilvl="4" w:tplc="15036922" w:tentative="1">
+    <w:lvl w:ilvl="4" w:tplc="75961591" w:tentative="1">
       <w:start w:val="1"/>
       <w:numFmt w:val="lowerLetter"/>
       <w:lvlText w:val="%5."/>
@@ -3209,7 +3233,7 @@
         <w:ind w:left="3600" w:hanging="360"/>
       </w:pPr>
     </w:lvl>
-    <w:lvl w:ilvl="5" w:tplc="15036922" w:tentative="1">
+    <w:lvl w:ilvl="5" w:tplc="75961591" w:tentative="1">
       <w:start w:val="1"/>
       <w:numFmt w:val="lowerRoman"/>
       <w:lvlText w:val="%6."/>
@@ -3218,7 +3242,7 @@
         <w:ind w:left="4320" w:hanging="180"/>
       </w:pPr>
     </w:lvl>
-    <w:lvl w:ilvl="6" w:tplc="15036922" w:tentative="1">
+    <w:lvl w:ilvl="6" w:tplc="75961591" w:tentative="1">
       <w:start w:val="1"/>
       <w:numFmt w:val="decimal"/>
       <w:lvlText w:val="%7."/>
@@ -3227,7 +3251,7 @@
         <w:ind w:left="5040" w:hanging="360"/>
       </w:pPr>
     </w:lvl>
-    <w:lvl w:ilvl="7" w:tplc="15036922" w:tentative="1">
+    <w:lvl w:ilvl="7" w:tplc="75961591" w:tentative="1">
       <w:start w:val="1"/>
       <w:numFmt w:val="lowerLetter"/>
       <w:lvlText w:val="%8."/>
@@ -3236,7 +3260,7 @@
         <w:ind w:left="5760" w:hanging="360"/>
       </w:pPr>
     </w:lvl>
-    <w:lvl w:ilvl="8" w:tplc="15036922" w:tentative="1">
+    <w:lvl w:ilvl="8" w:tplc="75961591" w:tentative="1">
       <w:start w:val="1"/>
       <w:numFmt w:val="lowerRoman"/>
       <w:lvlText w:val="%9."/>
@@ -3246,9 +3270,9 @@
       </w:pPr>
     </w:lvl>
   </w:abstractNum>
-  <w:abstractNum w:abstractNumId="54960824">
+  <w:abstractNum w:abstractNumId="96209889">
     <w:multiLevelType w:val="hybridMultilevel"/>
-    <w:lvl w:ilvl="0" w:tplc="24962264">
+    <w:lvl w:ilvl="0" w:tplc="25081533">
       <w:start w:val="1"/>
       <w:numFmt w:val="bullet"/>
       <w:lvlText w:val=""/>
@@ -4101,11 +4125,11 @@
   <w:num w:numId="6">
     <w:abstractNumId w:val="0"/>
   </w:num>
-  <w:num w:numId="54960824">
-    <w:abstractNumId w:val="54960824"/>
+  <w:num w:numId="96209889">
+    <w:abstractNumId w:val="96209889"/>
   </w:num>
-  <w:num w:numId="54960825">
-    <w:abstractNumId w:val="54960825"/>
+  <w:num w:numId="96209890">
+    <w:abstractNumId w:val="96209890"/>
   </w:num>
 </w:numbering>
 </file>

</xml_diff>

<commit_message>
solved downloading issue of report id 172
</commit_message>
<xml_diff>
--- a/phpdocx/template/index_page.docx
+++ b/phpdocx/template/index_page.docx
@@ -496,7 +496,7 @@
                 <w:sz w:val="20"/>
                 <w:lang w:val="en-US"/>
               </w:rPr>
-              <w:t xml:space="preserve">513375</w:t>
+              <w:t xml:space="preserve">532749</w:t>
             </w:r>
             <w:r>
               <w:rPr>
@@ -524,7 +524,7 @@
                 <w:sz w:val="20"/>
                 <w:lang w:val="en-US"/>
               </w:rPr>
-              <w:t xml:space="preserve">CARBORUNIV</w:t>
+              <w:t xml:space="preserve">ALLCARGO</w:t>
             </w:r>
             <w:r>
               <w:rPr>
@@ -552,7 +552,7 @@
                 <w:sz w:val="20"/>
                 <w:lang w:val="en-US"/>
               </w:rPr>
-              <w:t xml:space="preserve">ISIN: INE120A01034</w:t>
+              <w:t xml:space="preserve">ISIN: INE418H01029</w:t>
             </w:r>
           </w:p>
         </w:tc>
@@ -588,7 +588,7 @@
                 <w:sz w:val="20"/>
                 <w:lang w:val="en-US"/>
               </w:rPr>
-              <w:t xml:space="preserve">Capital Goods-Non Electrical Equipment</w:t>
+              <w:t xml:space="preserve">Logistics</w:t>
             </w:r>
             <w:r>
               <w:rPr>
@@ -653,7 +653,7 @@
               </w:rPr>
               <w:t xml:space="preserve"/>
             </w:r>
-            <w:hyperlink r:id="rId821755b8ea7ac497f" w:history="1">
+            <w:hyperlink r:id="rId907955b9031601a5b" w:history="1">
               <w:r>
                 <w:rPr>
                   <w:color w:val="EB641B"/>
@@ -661,7 +661,7 @@
                   <w:szCs w:val="20"/>
                   <w:u w:val="single"/>
                 </w:rPr>
-                <w:t xml:space="preserve">Karvy</w:t>
+                <w:t xml:space="preserve">NSDL</w:t>
               </w:r>
             </w:hyperlink>
             <w:r>
@@ -709,7 +709,7 @@
                 <w:sz w:val="20"/>
                 <w:szCs w:val="20"/>
               </w:rPr>
-              <w:t xml:space="preserve">31</w:t>
+              <w:t xml:space="preserve">06</w:t>
             </w:r>
             <w:r>
               <w:rPr>
@@ -719,7 +719,7 @@
                 <w:szCs w:val="18"/>
                 <w:vertAlign w:val="superscript"/>
               </w:rPr>
-              <w:t xml:space="preserve">st</w:t>
+              <w:t xml:space="preserve">th</w:t>
             </w:r>
             <w:r>
               <w:rPr>
@@ -727,7 +727,7 @@
                 <w:sz w:val="20"/>
                 <w:szCs w:val="20"/>
               </w:rPr>
-              <w:t xml:space="preserve"> July, 2015</w:t>
+              <w:t xml:space="preserve"> August, 2015</w:t>
             </w:r>
             <w:r>
               <w:t xml:space="preserve"> t</w:t>
@@ -752,7 +752,7 @@
                 <w:sz w:val="20"/>
                 <w:szCs w:val="20"/>
               </w:rPr>
-              <w:t xml:space="preserve">02</w:t>
+              <w:t xml:space="preserve">09</w:t>
             </w:r>
             <w:r>
               <w:rPr>
@@ -762,7 +762,7 @@
                 <w:szCs w:val="18"/>
                 <w:vertAlign w:val="superscript"/>
               </w:rPr>
-              <w:t xml:space="preserve">nd</w:t>
+              <w:t xml:space="preserve">th</w:t>
             </w:r>
             <w:r>
               <w:rPr>
@@ -810,7 +810,7 @@
                 <w:sz w:val="20"/>
                 <w:szCs w:val="20"/>
               </w:rPr>
-              <w:t xml:space="preserve">03</w:t>
+              <w:t xml:space="preserve">10</w:t>
             </w:r>
             <w:r>
               <w:rPr>
@@ -820,7 +820,7 @@
                 <w:szCs w:val="18"/>
                 <w:vertAlign w:val="superscript"/>
               </w:rPr>
-              <w:t xml:space="preserve">rd</w:t>
+              <w:t xml:space="preserve">th</w:t>
             </w:r>
             <w:r>
               <w:rPr>
@@ -874,7 +874,7 @@
                 <w:sz w:val="20"/>
                 <w:lang w:val="en-GB"/>
               </w:rPr>
-              <w:t xml:space="preserve"> T T K Auditorium (Main Hall), The Music Academy, New No. 168, T T K Road, Royapettah, Chennai 600014</w:t>
+              <w:t xml:space="preserve"> Avashya House, CST Road, Kalina, Santacruz (East), Mumbai – 400 098</w:t>
             </w:r>
           </w:p>
         </w:tc>
@@ -912,7 +912,7 @@
               </w:rPr>
               <w:t xml:space="preserve"/>
             </w:r>
-            <w:hyperlink r:id="rId211755b8ea7aca9bb" w:history="1">
+            <w:hyperlink r:id="rId540655b90316066a1" w:history="1">
               <w:r>
                 <w:rPr>
                   <w:color w:val="EB641B"/>
@@ -947,7 +947,7 @@
               </w:rPr>
               <w:t xml:space="preserve"/>
             </w:r>
-            <w:hyperlink r:id="rId111955b8ea7ad1753" w:history="1">
+            <w:hyperlink r:id="rId247455b903160c970" w:history="1">
               <w:r>
                 <w:rPr>
                   <w:color w:val="EB641B"/>
@@ -997,7 +997,7 @@
               </w:rPr>
               <w:t xml:space="preserve"/>
             </w:r>
-            <w:hyperlink r:id="rId458055b8ea7ad66db" w:history="1">
+            <w:hyperlink r:id="rId863355b903161143c" w:history="1">
               <w:r>
                 <w:rPr>
                   <w:color w:val="EB641B"/>
@@ -1005,7 +1005,7 @@
                   <w:szCs w:val="20"/>
                   <w:u w:val="single"/>
                 </w:rPr>
-                <w:t xml:space="preserve">cumigeneral@cumi.murugappa.com</w:t>
+                <w:t xml:space="preserve">investors.relations@allcargologistics.com</w:t>
               </w:r>
             </w:hyperlink>
             <w:r>
@@ -1044,7 +1044,7 @@
                 <w:sz w:val="20"/>
                 <w:lang w:val="en-US"/>
               </w:rPr>
-              <w:t xml:space="preserve">Phone: +91 44 3000 6199</w:t>
+              <w:t xml:space="preserve">Phone: +91 22 2667 5800</w:t>
             </w:r>
             <w:r>
               <w:rPr>
@@ -1067,7 +1067,7 @@
                 <w:sz w:val="20"/>
                 <w:lang w:val="en-US"/>
               </w:rPr>
-              <w:t xml:space="preserve">Fax: +91 44 3000 6149</w:t>
+              <w:t xml:space="preserve">Fax: +91 22 6679 8195</w:t>
             </w:r>
           </w:p>
         </w:tc>
@@ -1116,7 +1116,7 @@
                 <w:sz w:val="20"/>
                 <w:lang w:val="en-US"/>
               </w:rPr>
-              <w:t xml:space="preserve">Parry House 43 Moore Street, Chennai, Tamil Nadu - 600001</w:t>
+              <w:t xml:space="preserve">6th Floor Avashya House CST Road Kalina Santacruz (E), Mumbai, Maharashtra - 400098</w:t>
             </w:r>
           </w:p>
         </w:tc>
@@ -1570,7 +1570,7 @@
                                 <w:szCs w:val="72"/>
                                 <w:lang w:val="en-US"/>
                               </w:rPr>
-                              <w:t xml:space="preserve">Carborundum Universal Ltd</w:t>
+                              <w:t xml:space="preserve">Allcargo Logistics Ltd</w:t>
                             </w:r>
                             <w:r>
                               <w:rPr>
@@ -1647,7 +1647,7 @@
                           <w:szCs w:val="72"/>
                           <w:lang w:val="en-US"/>
                         </w:rPr>
-                        <w:t xml:space="preserve">Carborundum Universal Ltd</w:t>
+                        <w:t xml:space="preserve">Allcargo Logistics Ltd</w:t>
                       </w:r>
                       <w:bookmarkStart w:id="1" w:name="_GoBack"/>
                       <w:bookmarkEnd w:id="1"/>
@@ -3186,9 +3186,9 @@
 
 <file path=word/numbering.xml><?xml version="1.0" encoding="utf-8"?>
 <w:numbering xmlns:wpc="http://schemas.microsoft.com/office/word/2010/wordprocessingCanvas" xmlns:mo="http://schemas.microsoft.com/office/mac/office/2008/main" xmlns:mc="http://schemas.openxmlformats.org/markup-compatibility/2006" xmlns:mv="urn:schemas-microsoft-com:mac:vml" xmlns:o="urn:schemas-microsoft-com:office:office" xmlns:r="http://schemas.openxmlformats.org/officeDocument/2006/relationships" xmlns:m="http://schemas.openxmlformats.org/officeDocument/2006/math" xmlns:v="urn:schemas-microsoft-com:vml" xmlns:wp14="http://schemas.microsoft.com/office/word/2010/wordprocessingDrawing" xmlns:wp="http://schemas.openxmlformats.org/drawingml/2006/wordprocessingDrawing" xmlns:w10="urn:schemas-microsoft-com:office:word" xmlns:w="http://schemas.openxmlformats.org/wordprocessingml/2006/main" xmlns:w14="http://schemas.microsoft.com/office/word/2010/wordml" xmlns:wpg="http://schemas.microsoft.com/office/word/2010/wordprocessingGroup" xmlns:wpi="http://schemas.microsoft.com/office/word/2010/wordprocessingInk" xmlns:wne="http://schemas.microsoft.com/office/word/2006/wordml" xmlns:wps="http://schemas.microsoft.com/office/word/2010/wordprocessingShape" mc:Ignorable="w14 wp14">
-  <w:abstractNum w:abstractNumId="96209890">
+  <w:abstractNum w:abstractNumId="96743179">
     <w:multiLevelType w:val="hybridMultilevel"/>
-    <w:lvl w:ilvl="0" w:tplc="75961591">
+    <w:lvl w:ilvl="0" w:tplc="31957339">
       <w:start w:val="1"/>
       <w:numFmt w:val="decimal"/>
       <w:lvlText w:val="%1."/>
@@ -3197,7 +3197,7 @@
         <w:ind w:left="720" w:hanging="360"/>
       </w:pPr>
     </w:lvl>
-    <w:lvl w:ilvl="1" w:tplc="75961591" w:tentative="1">
+    <w:lvl w:ilvl="1" w:tplc="31957339" w:tentative="1">
       <w:start w:val="1"/>
       <w:numFmt w:val="lowerLetter"/>
       <w:lvlText w:val="%2."/>
@@ -3206,7 +3206,7 @@
         <w:ind w:left="1440" w:hanging="360"/>
       </w:pPr>
     </w:lvl>
-    <w:lvl w:ilvl="2" w:tplc="75961591" w:tentative="1">
+    <w:lvl w:ilvl="2" w:tplc="31957339" w:tentative="1">
       <w:start w:val="1"/>
       <w:numFmt w:val="lowerRoman"/>
       <w:lvlText w:val="%3."/>
@@ -3215,7 +3215,7 @@
         <w:ind w:left="2160" w:hanging="180"/>
       </w:pPr>
     </w:lvl>
-    <w:lvl w:ilvl="3" w:tplc="75961591" w:tentative="1">
+    <w:lvl w:ilvl="3" w:tplc="31957339" w:tentative="1">
       <w:start w:val="1"/>
       <w:numFmt w:val="decimal"/>
       <w:lvlText w:val="%4."/>
@@ -3224,7 +3224,7 @@
         <w:ind w:left="2880" w:hanging="360"/>
       </w:pPr>
     </w:lvl>
-    <w:lvl w:ilvl="4" w:tplc="75961591" w:tentative="1">
+    <w:lvl w:ilvl="4" w:tplc="31957339" w:tentative="1">
       <w:start w:val="1"/>
       <w:numFmt w:val="lowerLetter"/>
       <w:lvlText w:val="%5."/>
@@ -3233,7 +3233,7 @@
         <w:ind w:left="3600" w:hanging="360"/>
       </w:pPr>
     </w:lvl>
-    <w:lvl w:ilvl="5" w:tplc="75961591" w:tentative="1">
+    <w:lvl w:ilvl="5" w:tplc="31957339" w:tentative="1">
       <w:start w:val="1"/>
       <w:numFmt w:val="lowerRoman"/>
       <w:lvlText w:val="%6."/>
@@ -3242,7 +3242,7 @@
         <w:ind w:left="4320" w:hanging="180"/>
       </w:pPr>
     </w:lvl>
-    <w:lvl w:ilvl="6" w:tplc="75961591" w:tentative="1">
+    <w:lvl w:ilvl="6" w:tplc="31957339" w:tentative="1">
       <w:start w:val="1"/>
       <w:numFmt w:val="decimal"/>
       <w:lvlText w:val="%7."/>
@@ -3251,7 +3251,7 @@
         <w:ind w:left="5040" w:hanging="360"/>
       </w:pPr>
     </w:lvl>
-    <w:lvl w:ilvl="7" w:tplc="75961591" w:tentative="1">
+    <w:lvl w:ilvl="7" w:tplc="31957339" w:tentative="1">
       <w:start w:val="1"/>
       <w:numFmt w:val="lowerLetter"/>
       <w:lvlText w:val="%8."/>
@@ -3260,7 +3260,7 @@
         <w:ind w:left="5760" w:hanging="360"/>
       </w:pPr>
     </w:lvl>
-    <w:lvl w:ilvl="8" w:tplc="75961591" w:tentative="1">
+    <w:lvl w:ilvl="8" w:tplc="31957339" w:tentative="1">
       <w:start w:val="1"/>
       <w:numFmt w:val="lowerRoman"/>
       <w:lvlText w:val="%9."/>
@@ -3270,9 +3270,9 @@
       </w:pPr>
     </w:lvl>
   </w:abstractNum>
-  <w:abstractNum w:abstractNumId="96209889">
+  <w:abstractNum w:abstractNumId="96743178">
     <w:multiLevelType w:val="hybridMultilevel"/>
-    <w:lvl w:ilvl="0" w:tplc="25081533">
+    <w:lvl w:ilvl="0" w:tplc="60013423">
       <w:start w:val="1"/>
       <w:numFmt w:val="bullet"/>
       <w:lvlText w:val=""/>
@@ -4125,11 +4125,11 @@
   <w:num w:numId="6">
     <w:abstractNumId w:val="0"/>
   </w:num>
-  <w:num w:numId="96209889">
-    <w:abstractNumId w:val="96209889"/>
+  <w:num w:numId="96743178">
+    <w:abstractNumId w:val="96743178"/>
   </w:num>
-  <w:num w:numId="96209890">
-    <w:abstractNumId w:val="96209890"/>
+  <w:num w:numId="96743179">
+    <w:abstractNumId w:val="96743179"/>
   </w:num>
 </w:numbering>
 </file>

</xml_diff>

<commit_message>
Directors of appointment fix bugs
</commit_message>
<xml_diff>
--- a/phpdocx/template/index_page.docx
+++ b/phpdocx/template/index_page.docx
@@ -653,7 +653,7 @@
               </w:rPr>
               <w:t xml:space="preserve"/>
             </w:r>
-            <w:hyperlink r:id="rId219355bb165513a47" w:history="1">
+            <w:hyperlink r:id="rId803555bb541494c2c" w:history="1">
               <w:r>
                 <w:rPr>
                   <w:color w:val="EB641B"/>
@@ -912,7 +912,7 @@
               </w:rPr>
               <w:t xml:space="preserve"/>
             </w:r>
-            <w:hyperlink r:id="rId134255bb1655194ec" w:history="1">
+            <w:hyperlink r:id="rId458955bb54149a185" w:history="1">
               <w:r>
                 <w:rPr>
                   <w:color w:val="EB641B"/>
@@ -947,7 +947,7 @@
               </w:rPr>
               <w:t xml:space="preserve"/>
             </w:r>
-            <w:hyperlink r:id="rId473655bb16551edb3" w:history="1">
+            <w:hyperlink r:id="rId924755bb54149f52a" w:history="1">
               <w:r>
                 <w:rPr>
                   <w:color w:val="EB641B"/>
@@ -997,7 +997,7 @@
               </w:rPr>
               <w:t xml:space="preserve"/>
             </w:r>
-            <w:hyperlink r:id="rId972455bb1655242e5" w:history="1">
+            <w:hyperlink r:id="rId336055bb5414a4a6e" w:history="1">
               <w:r>
                 <w:rPr>
                   <w:color w:val="EB641B"/>
@@ -3186,9 +3186,9 @@
 
 <file path=word/numbering.xml><?xml version="1.0" encoding="utf-8"?>
 <w:numbering xmlns:wpc="http://schemas.microsoft.com/office/word/2010/wordprocessingCanvas" xmlns:mo="http://schemas.microsoft.com/office/mac/office/2008/main" xmlns:mc="http://schemas.openxmlformats.org/markup-compatibility/2006" xmlns:mv="urn:schemas-microsoft-com:mac:vml" xmlns:o="urn:schemas-microsoft-com:office:office" xmlns:r="http://schemas.openxmlformats.org/officeDocument/2006/relationships" xmlns:m="http://schemas.openxmlformats.org/officeDocument/2006/math" xmlns:v="urn:schemas-microsoft-com:vml" xmlns:wp14="http://schemas.microsoft.com/office/word/2010/wordprocessingDrawing" xmlns:wp="http://schemas.openxmlformats.org/drawingml/2006/wordprocessingDrawing" xmlns:w10="urn:schemas-microsoft-com:office:word" xmlns:w="http://schemas.openxmlformats.org/wordprocessingml/2006/main" xmlns:w14="http://schemas.microsoft.com/office/word/2010/wordml" xmlns:wpg="http://schemas.microsoft.com/office/word/2010/wordprocessingGroup" xmlns:wpi="http://schemas.microsoft.com/office/word/2010/wordprocessingInk" xmlns:wne="http://schemas.microsoft.com/office/word/2006/wordml" xmlns:wps="http://schemas.microsoft.com/office/word/2010/wordprocessingShape" mc:Ignorable="w14 wp14">
-  <w:abstractNum w:abstractNumId="73406371">
+  <w:abstractNum w:abstractNumId="85116046">
     <w:multiLevelType w:val="hybridMultilevel"/>
-    <w:lvl w:ilvl="0" w:tplc="52775833">
+    <w:lvl w:ilvl="0" w:tplc="86810030">
       <w:start w:val="1"/>
       <w:numFmt w:val="decimal"/>
       <w:lvlText w:val="%1."/>
@@ -3197,7 +3197,7 @@
         <w:ind w:left="720" w:hanging="360"/>
       </w:pPr>
     </w:lvl>
-    <w:lvl w:ilvl="1" w:tplc="52775833" w:tentative="1">
+    <w:lvl w:ilvl="1" w:tplc="86810030" w:tentative="1">
       <w:start w:val="1"/>
       <w:numFmt w:val="lowerLetter"/>
       <w:lvlText w:val="%2."/>
@@ -3206,7 +3206,7 @@
         <w:ind w:left="1440" w:hanging="360"/>
       </w:pPr>
     </w:lvl>
-    <w:lvl w:ilvl="2" w:tplc="52775833" w:tentative="1">
+    <w:lvl w:ilvl="2" w:tplc="86810030" w:tentative="1">
       <w:start w:val="1"/>
       <w:numFmt w:val="lowerRoman"/>
       <w:lvlText w:val="%3."/>
@@ -3215,7 +3215,7 @@
         <w:ind w:left="2160" w:hanging="180"/>
       </w:pPr>
     </w:lvl>
-    <w:lvl w:ilvl="3" w:tplc="52775833" w:tentative="1">
+    <w:lvl w:ilvl="3" w:tplc="86810030" w:tentative="1">
       <w:start w:val="1"/>
       <w:numFmt w:val="decimal"/>
       <w:lvlText w:val="%4."/>
@@ -3224,7 +3224,7 @@
         <w:ind w:left="2880" w:hanging="360"/>
       </w:pPr>
     </w:lvl>
-    <w:lvl w:ilvl="4" w:tplc="52775833" w:tentative="1">
+    <w:lvl w:ilvl="4" w:tplc="86810030" w:tentative="1">
       <w:start w:val="1"/>
       <w:numFmt w:val="lowerLetter"/>
       <w:lvlText w:val="%5."/>
@@ -3233,7 +3233,7 @@
         <w:ind w:left="3600" w:hanging="360"/>
       </w:pPr>
     </w:lvl>
-    <w:lvl w:ilvl="5" w:tplc="52775833" w:tentative="1">
+    <w:lvl w:ilvl="5" w:tplc="86810030" w:tentative="1">
       <w:start w:val="1"/>
       <w:numFmt w:val="lowerRoman"/>
       <w:lvlText w:val="%6."/>
@@ -3242,7 +3242,7 @@
         <w:ind w:left="4320" w:hanging="180"/>
       </w:pPr>
     </w:lvl>
-    <w:lvl w:ilvl="6" w:tplc="52775833" w:tentative="1">
+    <w:lvl w:ilvl="6" w:tplc="86810030" w:tentative="1">
       <w:start w:val="1"/>
       <w:numFmt w:val="decimal"/>
       <w:lvlText w:val="%7."/>
@@ -3251,7 +3251,7 @@
         <w:ind w:left="5040" w:hanging="360"/>
       </w:pPr>
     </w:lvl>
-    <w:lvl w:ilvl="7" w:tplc="52775833" w:tentative="1">
+    <w:lvl w:ilvl="7" w:tplc="86810030" w:tentative="1">
       <w:start w:val="1"/>
       <w:numFmt w:val="lowerLetter"/>
       <w:lvlText w:val="%8."/>
@@ -3260,7 +3260,7 @@
         <w:ind w:left="5760" w:hanging="360"/>
       </w:pPr>
     </w:lvl>
-    <w:lvl w:ilvl="8" w:tplc="52775833" w:tentative="1">
+    <w:lvl w:ilvl="8" w:tplc="86810030" w:tentative="1">
       <w:start w:val="1"/>
       <w:numFmt w:val="lowerRoman"/>
       <w:lvlText w:val="%9."/>
@@ -3270,9 +3270,9 @@
       </w:pPr>
     </w:lvl>
   </w:abstractNum>
-  <w:abstractNum w:abstractNumId="73406370">
+  <w:abstractNum w:abstractNumId="85116045">
     <w:multiLevelType w:val="hybridMultilevel"/>
-    <w:lvl w:ilvl="0" w:tplc="71124959">
+    <w:lvl w:ilvl="0" w:tplc="63363322">
       <w:start w:val="1"/>
       <w:numFmt w:val="bullet"/>
       <w:lvlText w:val=""/>
@@ -4125,11 +4125,11 @@
   <w:num w:numId="6">
     <w:abstractNumId w:val="0"/>
   </w:num>
-  <w:num w:numId="73406370">
-    <w:abstractNumId w:val="73406370"/>
+  <w:num w:numId="85116045">
+    <w:abstractNumId w:val="85116045"/>
   </w:num>
-  <w:num w:numId="73406371">
-    <w:abstractNumId w:val="73406371"/>
+  <w:num w:numId="85116046">
+    <w:abstractNumId w:val="85116046"/>
   </w:num>
 </w:numbering>
 </file>

</xml_diff>